<commit_message>
changes in agr-app templates for industry
</commit_message>
<xml_diff>
--- a/backend/templates/docx/810_1_2_p.docx
+++ b/backend/templates/docx/810_1_2_p.docx
@@ -1,10 +1,11 @@
 
 <file path=word/document.xml><?xml version="1.0" encoding="utf-8"?>
-<w:document xmlns:wpc="http://schemas.microsoft.com/office/word/2010/wordprocessingCanvas" xmlns:cx="http://schemas.microsoft.com/office/drawing/2014/chartex" xmlns:cx1="http://schemas.microsoft.com/office/drawing/2015/9/8/chartex" xmlns:cx2="http://schemas.microsoft.com/office/drawing/2015/10/21/chartex" xmlns:cx3="http://schemas.microsoft.com/office/drawing/2016/5/9/chartex" xmlns:cx4="http://schemas.microsoft.com/office/drawing/2016/5/10/chartex" xmlns:cx5="http://schemas.microsoft.com/office/drawing/2016/5/11/chartex" xmlns:cx6="http://schemas.microsoft.com/office/drawing/2016/5/12/chartex" xmlns:cx7="http://schemas.microsoft.com/office/drawing/2016/5/13/chartex" xmlns:cx8="http://schemas.microsoft.com/office/drawing/2016/5/14/chartex" xmlns:mc="http://schemas.openxmlformats.org/markup-compatibility/2006" xmlns:aink="http://schemas.microsoft.com/office/drawing/2016/ink" xmlns:am3d="http://schemas.microsoft.com/office/drawing/2017/model3d" xmlns:o="urn:schemas-microsoft-com:office:office" xmlns:r="http://schemas.openxmlformats.org/officeDocument/2006/relationships" xmlns:m="http://schemas.openxmlformats.org/officeDocument/2006/math" xmlns:v="urn:schemas-microsoft-com:vml" xmlns:wp14="http://schemas.microsoft.com/office/word/2010/wordprocessingDrawing" xmlns:wp="http://schemas.openxmlformats.org/drawingml/2006/wordprocessingDrawing" xmlns:w10="urn:schemas-microsoft-com:office:word" xmlns:w="http://schemas.openxmlformats.org/wordprocessingml/2006/main" xmlns:w14="http://schemas.microsoft.com/office/word/2010/wordml" xmlns:w15="http://schemas.microsoft.com/office/word/2012/wordml" xmlns:w16cid="http://schemas.microsoft.com/office/word/2016/wordml/cid" xmlns:w16se="http://schemas.microsoft.com/office/word/2015/wordml/symex" xmlns:wpg="http://schemas.microsoft.com/office/word/2010/wordprocessingGroup" xmlns:wpi="http://schemas.microsoft.com/office/word/2010/wordprocessingInk" xmlns:wne="http://schemas.microsoft.com/office/word/2006/wordml" xmlns:wps="http://schemas.microsoft.com/office/word/2010/wordprocessingShape" mc:Ignorable="w14 w15 w16se w16cid wp14">
+<w:document xmlns:wpc="http://schemas.microsoft.com/office/word/2010/wordprocessingCanvas" xmlns:cx="http://schemas.microsoft.com/office/drawing/2014/chartex" xmlns:cx1="http://schemas.microsoft.com/office/drawing/2015/9/8/chartex" xmlns:cx2="http://schemas.microsoft.com/office/drawing/2015/10/21/chartex" xmlns:cx3="http://schemas.microsoft.com/office/drawing/2016/5/9/chartex" xmlns:cx4="http://schemas.microsoft.com/office/drawing/2016/5/10/chartex" xmlns:cx5="http://schemas.microsoft.com/office/drawing/2016/5/11/chartex" xmlns:cx6="http://schemas.microsoft.com/office/drawing/2016/5/12/chartex" xmlns:cx7="http://schemas.microsoft.com/office/drawing/2016/5/13/chartex" xmlns:cx8="http://schemas.microsoft.com/office/drawing/2016/5/14/chartex" xmlns:mc="http://schemas.openxmlformats.org/markup-compatibility/2006" xmlns:aink="http://schemas.microsoft.com/office/drawing/2016/ink" xmlns:am3d="http://schemas.microsoft.com/office/drawing/2017/model3d" xmlns:o="urn:schemas-microsoft-com:office:office" xmlns:oel="http://schemas.microsoft.com/office/2019/extlst" xmlns:r="http://schemas.openxmlformats.org/officeDocument/2006/relationships" xmlns:m="http://schemas.openxmlformats.org/officeDocument/2006/math" xmlns:v="urn:schemas-microsoft-com:vml" xmlns:wp14="http://schemas.microsoft.com/office/word/2010/wordprocessingDrawing" xmlns:wp="http://schemas.openxmlformats.org/drawingml/2006/wordprocessingDrawing" xmlns:w10="urn:schemas-microsoft-com:office:word" xmlns:w="http://schemas.openxmlformats.org/wordprocessingml/2006/main" xmlns:w14="http://schemas.microsoft.com/office/word/2010/wordml" xmlns:w15="http://schemas.microsoft.com/office/word/2012/wordml" xmlns:w16cex="http://schemas.microsoft.com/office/word/2018/wordml/cex" xmlns:w16cid="http://schemas.microsoft.com/office/word/2016/wordml/cid" xmlns:w16="http://schemas.microsoft.com/office/word/2018/wordml" xmlns:w16du="http://schemas.microsoft.com/office/word/2023/wordml/word16du" xmlns:w16sdtdh="http://schemas.microsoft.com/office/word/2020/wordml/sdtdatahash" xmlns:w16sdtfl="http://schemas.microsoft.com/office/word/2024/wordml/sdtformatlock" xmlns:w16se="http://schemas.microsoft.com/office/word/2015/wordml/symex" xmlns:wpg="http://schemas.microsoft.com/office/word/2010/wordprocessingGroup" xmlns:wpi="http://schemas.microsoft.com/office/word/2010/wordprocessingInk" xmlns:wne="http://schemas.microsoft.com/office/word/2006/wordml" xmlns:wps="http://schemas.microsoft.com/office/word/2010/wordprocessingShape" mc:Ignorable="w14 w15 w16se w16cid w16 w16cex w16sdtdh w16sdtfl w16du wp14">
   <w:body>
     <w:tbl>
       <w:tblPr>
         <w:tblStyle w:val="a9"/>
+        <w:tblpPr w:leftFromText="180" w:rightFromText="180" w:vertAnchor="page" w:horzAnchor="margin" w:tblpY="1111"/>
         <w:tblW w:w="5000" w:type="pct"/>
         <w:tblBorders>
           <w:top w:val="none" w:sz="0" w:space="0" w:color="auto"/>
@@ -22,8 +23,8 @@
       </w:tblPr>
       <w:tblGrid>
         <w:gridCol w:w="293"/>
-        <w:gridCol w:w="618"/>
-        <w:gridCol w:w="333"/>
+        <w:gridCol w:w="624"/>
+        <w:gridCol w:w="327"/>
         <w:gridCol w:w="635"/>
         <w:gridCol w:w="294"/>
         <w:gridCol w:w="145"/>
@@ -38,8 +39,8 @@
         <w:gridCol w:w="51"/>
         <w:gridCol w:w="265"/>
         <w:gridCol w:w="322"/>
-        <w:gridCol w:w="941"/>
-        <w:gridCol w:w="343"/>
+        <w:gridCol w:w="939"/>
+        <w:gridCol w:w="345"/>
         <w:gridCol w:w="355"/>
         <w:gridCol w:w="429"/>
         <w:gridCol w:w="300"/>
@@ -185,7 +186,6 @@
                 <w:rFonts w:ascii="Times New Roman" w:hAnsi="Times New Roman" w:cs="Times New Roman"/>
                 <w:sz w:val="18"/>
                 <w:szCs w:val="18"/>
-                <w:lang w:val="en-US"/>
               </w:rPr>
             </w:pPr>
             <w:proofErr w:type="gramStart"/>
@@ -264,7 +264,6 @@
                 <w:rFonts w:ascii="Times New Roman" w:hAnsi="Times New Roman" w:cs="Times New Roman"/>
                 <w:sz w:val="18"/>
                 <w:szCs w:val="18"/>
-                <w:lang w:val="en-US"/>
               </w:rPr>
             </w:pPr>
             <w:proofErr w:type="gramStart"/>
@@ -329,7 +328,6 @@
                 <w:rFonts w:ascii="Times New Roman" w:hAnsi="Times New Roman" w:cs="Times New Roman"/>
                 <w:sz w:val="18"/>
                 <w:szCs w:val="18"/>
-                <w:lang w:val="en-US"/>
               </w:rPr>
             </w:pPr>
             <w:proofErr w:type="gramStart"/>
@@ -379,7 +377,7 @@
         </w:tc>
         <w:tc>
           <w:tcPr>
-            <w:tcW w:w="210" w:type="pct"/>
+            <w:tcW w:w="209" w:type="pct"/>
             <w:tcBorders>
               <w:bottom w:val="single" w:sz="4" w:space="0" w:color="auto"/>
             </w:tcBorders>
@@ -387,12 +385,10 @@
           </w:tcPr>
           <w:p>
             <w:pPr>
-              <w:jc w:val="center"/>
-              <w:rPr>
-                <w:rFonts w:ascii="Times New Roman" w:hAnsi="Times New Roman" w:cs="Times New Roman"/>
-                <w:sz w:val="18"/>
-                <w:szCs w:val="18"/>
-                <w:lang w:val="en-US"/>
+              <w:rPr>
+                <w:rFonts w:ascii="Times New Roman" w:hAnsi="Times New Roman" w:cs="Times New Roman"/>
+                <w:sz w:val="18"/>
+                <w:szCs w:val="18"/>
               </w:rPr>
             </w:pPr>
             <w:proofErr w:type="gramStart"/>
@@ -503,7 +499,7 @@
       <w:tr>
         <w:tc>
           <w:tcPr>
-            <w:tcW w:w="447" w:type="pct"/>
+            <w:tcW w:w="450" w:type="pct"/>
             <w:gridSpan w:val="2"/>
             <w:vAlign w:val="bottom"/>
           </w:tcPr>
@@ -527,7 +523,7 @@
         </w:tc>
         <w:tc>
           <w:tcPr>
-            <w:tcW w:w="4553" w:type="pct"/>
+            <w:tcW w:w="4550" w:type="pct"/>
             <w:gridSpan w:val="20"/>
             <w:tcBorders>
               <w:bottom w:val="single" w:sz="4" w:space="0" w:color="auto"/>
@@ -569,7 +565,7 @@
       <w:tr>
         <w:tc>
           <w:tcPr>
-            <w:tcW w:w="447" w:type="pct"/>
+            <w:tcW w:w="450" w:type="pct"/>
             <w:gridSpan w:val="2"/>
             <w:vAlign w:val="bottom"/>
           </w:tcPr>
@@ -586,7 +582,7 @@
         </w:tc>
         <w:tc>
           <w:tcPr>
-            <w:tcW w:w="4553" w:type="pct"/>
+            <w:tcW w:w="4550" w:type="pct"/>
             <w:gridSpan w:val="20"/>
             <w:tcBorders>
               <w:top w:val="single" w:sz="4" w:space="0" w:color="auto"/>
@@ -615,7 +611,7 @@
       <w:tr>
         <w:tc>
           <w:tcPr>
-            <w:tcW w:w="447" w:type="pct"/>
+            <w:tcW w:w="450" w:type="pct"/>
             <w:gridSpan w:val="2"/>
             <w:vAlign w:val="bottom"/>
           </w:tcPr>
@@ -639,7 +635,7 @@
         </w:tc>
         <w:tc>
           <w:tcPr>
-            <w:tcW w:w="3854" w:type="pct"/>
+            <w:tcW w:w="3850" w:type="pct"/>
             <w:gridSpan w:val="16"/>
             <w:tcBorders>
               <w:bottom w:val="single" w:sz="4" w:space="0" w:color="auto"/>
@@ -679,7 +675,7 @@
         </w:tc>
         <w:tc>
           <w:tcPr>
-            <w:tcW w:w="698" w:type="pct"/>
+            <w:tcW w:w="700" w:type="pct"/>
             <w:gridSpan w:val="4"/>
             <w:vAlign w:val="bottom"/>
           </w:tcPr>
@@ -714,7 +710,7 @@
       <w:tr>
         <w:tc>
           <w:tcPr>
-            <w:tcW w:w="447" w:type="pct"/>
+            <w:tcW w:w="450" w:type="pct"/>
             <w:gridSpan w:val="2"/>
             <w:vAlign w:val="bottom"/>
           </w:tcPr>
@@ -731,7 +727,7 @@
         </w:tc>
         <w:tc>
           <w:tcPr>
-            <w:tcW w:w="3854" w:type="pct"/>
+            <w:tcW w:w="3850" w:type="pct"/>
             <w:gridSpan w:val="16"/>
             <w:tcBorders>
               <w:top w:val="single" w:sz="4" w:space="0" w:color="auto"/>
@@ -768,7 +764,7 @@
         </w:tc>
         <w:tc>
           <w:tcPr>
-            <w:tcW w:w="698" w:type="pct"/>
+            <w:tcW w:w="700" w:type="pct"/>
             <w:gridSpan w:val="4"/>
           </w:tcPr>
           <w:p>
@@ -824,7 +820,6 @@
                 <w:rFonts w:ascii="Times New Roman" w:hAnsi="Times New Roman" w:cs="Times New Roman"/>
                 <w:sz w:val="18"/>
                 <w:szCs w:val="18"/>
-                <w:lang w:val="en-US"/>
               </w:rPr>
             </w:pPr>
             <w:proofErr w:type="gramStart"/>
@@ -989,7 +984,6 @@
                     <w14:uncheckedState w14:val="2610" w14:font="Yu Gothic UI"/>
                   </w14:checkbox>
                 </w:sdtPr>
-                <w:sdtEndPr/>
                 <w:sdtContent>
                   <w:tc>
                     <w:tcPr>
@@ -1002,6 +996,7 @@
                     </w:tcPr>
                     <w:p>
                       <w:pPr>
+                        <w:framePr w:hSpace="180" w:wrap="around" w:vAnchor="page" w:hAnchor="margin" w:y="1111"/>
                         <w:ind w:right="-108"/>
                         <w:rPr>
                           <w:rFonts w:ascii="Times New Roman" w:hAnsi="Times New Roman" w:cs="Times New Roman"/>
@@ -1031,6 +1026,7 @@
                 </w:tcPr>
                 <w:p>
                   <w:pPr>
+                    <w:framePr w:hSpace="180" w:wrap="around" w:vAnchor="page" w:hAnchor="margin" w:y="1111"/>
                     <w:ind w:left="-113"/>
                     <w:rPr>
                       <w:rFonts w:ascii="Times New Roman" w:hAnsi="Times New Roman" w:cs="Times New Roman"/>
@@ -1071,6 +1067,7 @@
                 </w:tcPr>
                 <w:p>
                   <w:pPr>
+                    <w:framePr w:hSpace="180" w:wrap="around" w:vAnchor="page" w:hAnchor="margin" w:y="1111"/>
                     <w:jc w:val="both"/>
                     <w:rPr>
                       <w:rFonts w:ascii="Times New Roman" w:hAnsi="Times New Roman" w:cs="Times New Roman"/>
@@ -1109,6 +1106,7 @@
                 </w:tcPr>
                 <w:p>
                   <w:pPr>
+                    <w:framePr w:hSpace="180" w:wrap="around" w:vAnchor="page" w:hAnchor="margin" w:y="1111"/>
                     <w:ind w:right="-108"/>
                     <w:rPr>
                       <w:rFonts w:ascii="Times New Roman" w:hAnsi="Times New Roman" w:cs="Times New Roman"/>
@@ -1126,6 +1124,7 @@
                 </w:tcPr>
                 <w:p>
                   <w:pPr>
+                    <w:framePr w:hSpace="180" w:wrap="around" w:vAnchor="page" w:hAnchor="margin" w:y="1111"/>
                     <w:ind w:left="-113"/>
                     <w:rPr>
                       <w:rFonts w:ascii="Times New Roman" w:hAnsi="Times New Roman" w:cs="Times New Roman"/>
@@ -1146,6 +1145,7 @@
                 </w:tcPr>
                 <w:p>
                   <w:pPr>
+                    <w:framePr w:hSpace="180" w:wrap="around" w:vAnchor="page" w:hAnchor="margin" w:y="1111"/>
                     <w:rPr>
                       <w:rFonts w:ascii="Times New Roman" w:hAnsi="Times New Roman" w:cs="Times New Roman"/>
                       <w:sz w:val="18"/>
@@ -1160,7 +1160,7 @@
                       <w:szCs w:val="18"/>
                       <w:lang w:val="en-US"/>
                     </w:rPr>
-                    <w:t>---</w:t>
+                    <w:t>--</w:t>
                   </w:r>
                 </w:p>
               </w:tc>
@@ -1174,6 +1174,7 @@
                 </w:tcPr>
                 <w:p>
                   <w:pPr>
+                    <w:framePr w:hSpace="180" w:wrap="around" w:vAnchor="page" w:hAnchor="margin" w:y="1111"/>
                     <w:ind w:left="-108" w:right="-153"/>
                     <w:rPr>
                       <w:rFonts w:ascii="Times New Roman" w:hAnsi="Times New Roman" w:cs="Times New Roman"/>
@@ -1201,6 +1202,7 @@
                 </w:tcPr>
                 <w:p>
                   <w:pPr>
+                    <w:framePr w:hSpace="180" w:wrap="around" w:vAnchor="page" w:hAnchor="margin" w:y="1111"/>
                     <w:ind w:left="-113" w:right="-153"/>
                     <w:rPr>
                       <w:rFonts w:ascii="Times New Roman" w:hAnsi="Times New Roman" w:cs="Times New Roman"/>
@@ -1226,7 +1228,6 @@
                     <w14:uncheckedState w14:val="2610" w14:font="Yu Gothic UI"/>
                   </w14:checkbox>
                 </w:sdtPr>
-                <w:sdtEndPr/>
                 <w:sdtContent>
                   <w:tc>
                     <w:tcPr>
@@ -1239,6 +1240,7 @@
                     </w:tcPr>
                     <w:p>
                       <w:pPr>
+                        <w:framePr w:hSpace="180" w:wrap="around" w:vAnchor="page" w:hAnchor="margin" w:y="1111"/>
                         <w:ind w:right="-108"/>
                         <w:rPr>
                           <w:rFonts w:ascii="Times New Roman" w:hAnsi="Times New Roman" w:cs="Times New Roman"/>
@@ -1248,7 +1250,7 @@
                       </w:pPr>
                       <w:r>
                         <w:rPr>
-                          <w:rFonts w:ascii="Yu Gothic UI" w:eastAsia="Yu Gothic UI" w:hAnsi="Yu Gothic UI" w:cs="Times New Roman" w:hint="eastAsia"/>
+                          <w:rFonts w:ascii="MS Gothic" w:eastAsia="MS Gothic" w:hAnsi="Times New Roman" w:cs="Times New Roman" w:hint="eastAsia"/>
                           <w:sz w:val="18"/>
                           <w:szCs w:val="18"/>
                         </w:rPr>
@@ -1268,6 +1270,7 @@
                 </w:tcPr>
                 <w:p>
                   <w:pPr>
+                    <w:framePr w:hSpace="180" w:wrap="around" w:vAnchor="page" w:hAnchor="margin" w:y="1111"/>
                     <w:ind w:left="-113"/>
                     <w:rPr>
                       <w:rFonts w:ascii="Times New Roman" w:hAnsi="Times New Roman" w:cs="Times New Roman"/>
@@ -1307,6 +1310,7 @@
                 </w:tcPr>
                 <w:p>
                   <w:pPr>
+                    <w:framePr w:hSpace="180" w:wrap="around" w:vAnchor="page" w:hAnchor="margin" w:y="1111"/>
                     <w:jc w:val="both"/>
                     <w:rPr>
                       <w:rFonts w:ascii="Times New Roman" w:hAnsi="Times New Roman" w:cs="Times New Roman"/>
@@ -1339,6 +1343,7 @@
                 </w:tcPr>
                 <w:p>
                   <w:pPr>
+                    <w:framePr w:hSpace="180" w:wrap="around" w:vAnchor="page" w:hAnchor="margin" w:y="1111"/>
                     <w:ind w:right="-108"/>
                     <w:rPr>
                       <w:rFonts w:ascii="Times New Roman" w:hAnsi="Times New Roman" w:cs="Times New Roman"/>
@@ -1357,6 +1362,7 @@
                 </w:tcPr>
                 <w:p>
                   <w:pPr>
+                    <w:framePr w:hSpace="180" w:wrap="around" w:vAnchor="page" w:hAnchor="margin" w:y="1111"/>
                     <w:ind w:left="-113"/>
                     <w:rPr>
                       <w:rFonts w:ascii="Times New Roman" w:hAnsi="Times New Roman" w:cs="Times New Roman"/>
@@ -1377,6 +1383,7 @@
                 </w:tcPr>
                 <w:p>
                   <w:pPr>
+                    <w:framePr w:hSpace="180" w:wrap="around" w:vAnchor="page" w:hAnchor="margin" w:y="1111"/>
                     <w:rPr>
                       <w:rFonts w:ascii="Times New Roman" w:hAnsi="Times New Roman" w:cs="Times New Roman"/>
                       <w:sz w:val="18"/>
@@ -1391,7 +1398,7 @@
                       <w:szCs w:val="18"/>
                       <w:lang w:val="en-GB"/>
                     </w:rPr>
-                    <w:t>---</w:t>
+                    <w:t>--</w:t>
                   </w:r>
                 </w:p>
               </w:tc>
@@ -1405,6 +1412,7 @@
                 </w:tcPr>
                 <w:p>
                   <w:pPr>
+                    <w:framePr w:hSpace="180" w:wrap="around" w:vAnchor="page" w:hAnchor="margin" w:y="1111"/>
                     <w:ind w:left="-108" w:right="-153"/>
                     <w:rPr>
                       <w:rFonts w:ascii="Times New Roman" w:hAnsi="Times New Roman" w:cs="Times New Roman"/>
@@ -1433,6 +1441,7 @@
                 </w:tcPr>
                 <w:p>
                   <w:pPr>
+                    <w:framePr w:hSpace="180" w:wrap="around" w:vAnchor="page" w:hAnchor="margin" w:y="1111"/>
                     <w:ind w:left="-113" w:right="-153"/>
                     <w:rPr>
                       <w:rFonts w:ascii="Times New Roman" w:hAnsi="Times New Roman" w:cs="Times New Roman"/>
@@ -1460,7 +1469,6 @@
                     <w14:uncheckedState w14:val="2610" w14:font="Yu Gothic UI"/>
                   </w14:checkbox>
                 </w:sdtPr>
-                <w:sdtEndPr/>
                 <w:sdtContent>
                   <w:tc>
                     <w:tcPr>
@@ -1473,6 +1481,7 @@
                     </w:tcPr>
                     <w:p>
                       <w:pPr>
+                        <w:framePr w:hSpace="180" w:wrap="around" w:vAnchor="page" w:hAnchor="margin" w:y="1111"/>
                         <w:ind w:right="-108"/>
                         <w:rPr>
                           <w:rFonts w:ascii="Times New Roman" w:hAnsi="Times New Roman" w:cs="Times New Roman"/>
@@ -1483,7 +1492,7 @@
                       </w:pPr>
                       <w:r>
                         <w:rPr>
-                          <w:rFonts w:ascii="Yu Gothic UI" w:eastAsia="Yu Gothic UI" w:hAnsi="Yu Gothic UI" w:cs="Times New Roman" w:hint="eastAsia"/>
+                          <w:rFonts w:ascii="MS Mincho" w:eastAsia="MS Mincho" w:hAnsi="MS Mincho" w:cs="Times New Roman" w:hint="eastAsia"/>
                           <w:sz w:val="18"/>
                           <w:szCs w:val="18"/>
                           <w:lang w:val="en-GB"/>
@@ -1504,6 +1513,7 @@
                 </w:tcPr>
                 <w:p>
                   <w:pPr>
+                    <w:framePr w:hSpace="180" w:wrap="around" w:vAnchor="page" w:hAnchor="margin" w:y="1111"/>
                     <w:ind w:left="-113"/>
                     <w:rPr>
                       <w:rFonts w:ascii="Times New Roman" w:hAnsi="Times New Roman" w:cs="Times New Roman"/>
@@ -1543,6 +1553,7 @@
                 </w:tcPr>
                 <w:p>
                   <w:pPr>
+                    <w:framePr w:hSpace="180" w:wrap="around" w:vAnchor="page" w:hAnchor="margin" w:y="1111"/>
                     <w:jc w:val="both"/>
                     <w:rPr>
                       <w:rFonts w:ascii="Times New Roman" w:hAnsi="Times New Roman" w:cs="Times New Roman"/>
@@ -1615,6 +1626,7 @@
                 </w:tcPr>
                 <w:p>
                   <w:pPr>
+                    <w:framePr w:hSpace="180" w:wrap="around" w:vAnchor="page" w:hAnchor="margin" w:y="1111"/>
                     <w:ind w:right="-108"/>
                     <w:rPr>
                       <w:rFonts w:ascii="Times New Roman" w:hAnsi="Times New Roman" w:cs="Times New Roman"/>
@@ -1632,6 +1644,7 @@
                 </w:tcPr>
                 <w:p>
                   <w:pPr>
+                    <w:framePr w:hSpace="180" w:wrap="around" w:vAnchor="page" w:hAnchor="margin" w:y="1111"/>
                     <w:ind w:left="-113"/>
                     <w:rPr>
                       <w:rFonts w:ascii="Times New Roman" w:hAnsi="Times New Roman" w:cs="Times New Roman"/>
@@ -1652,6 +1665,7 @@
                 </w:tcPr>
                 <w:p>
                   <w:pPr>
+                    <w:framePr w:hSpace="180" w:wrap="around" w:vAnchor="page" w:hAnchor="margin" w:y="1111"/>
                     <w:rPr>
                       <w:rFonts w:ascii="Times New Roman" w:hAnsi="Times New Roman" w:cs="Times New Roman"/>
                       <w:sz w:val="18"/>
@@ -1666,7 +1680,7 @@
                       <w:szCs w:val="18"/>
                       <w:lang w:val="en-US"/>
                     </w:rPr>
-                    <w:t>---</w:t>
+                    <w:t>--</w:t>
                   </w:r>
                 </w:p>
               </w:tc>
@@ -1680,6 +1694,7 @@
                 </w:tcPr>
                 <w:p>
                   <w:pPr>
+                    <w:framePr w:hSpace="180" w:wrap="around" w:vAnchor="page" w:hAnchor="margin" w:y="1111"/>
                     <w:ind w:left="-108" w:right="-153"/>
                     <w:rPr>
                       <w:rFonts w:ascii="Times New Roman" w:hAnsi="Times New Roman" w:cs="Times New Roman"/>
@@ -1707,6 +1722,7 @@
                 </w:tcPr>
                 <w:p>
                   <w:pPr>
+                    <w:framePr w:hSpace="180" w:wrap="around" w:vAnchor="page" w:hAnchor="margin" w:y="1111"/>
                     <w:ind w:left="-113" w:right="-153"/>
                     <w:rPr>
                       <w:rFonts w:ascii="Times New Roman" w:hAnsi="Times New Roman" w:cs="Times New Roman"/>
@@ -1733,7 +1749,6 @@
                     <w14:uncheckedState w14:val="2610" w14:font="Yu Gothic UI"/>
                   </w14:checkbox>
                 </w:sdtPr>
-                <w:sdtEndPr/>
                 <w:sdtContent>
                   <w:tc>
                     <w:tcPr>
@@ -1746,6 +1761,7 @@
                     </w:tcPr>
                     <w:p>
                       <w:pPr>
+                        <w:framePr w:hSpace="180" w:wrap="around" w:vAnchor="page" w:hAnchor="margin" w:y="1111"/>
                         <w:ind w:right="-108"/>
                         <w:rPr>
                           <w:rFonts w:ascii="Times New Roman" w:hAnsi="Times New Roman" w:cs="Times New Roman"/>
@@ -1777,6 +1793,7 @@
                 </w:tcPr>
                 <w:p>
                   <w:pPr>
+                    <w:framePr w:hSpace="180" w:wrap="around" w:vAnchor="page" w:hAnchor="margin" w:y="1111"/>
                     <w:ind w:left="-113"/>
                     <w:rPr>
                       <w:rFonts w:ascii="Times New Roman" w:hAnsi="Times New Roman" w:cs="Times New Roman"/>
@@ -1816,6 +1833,7 @@
                 </w:tcPr>
                 <w:p>
                   <w:pPr>
+                    <w:framePr w:hSpace="180" w:wrap="around" w:vAnchor="page" w:hAnchor="margin" w:y="1111"/>
                     <w:jc w:val="both"/>
                     <w:rPr>
                       <w:rFonts w:ascii="Times New Roman" w:hAnsi="Times New Roman" w:cs="Times New Roman"/>
@@ -1829,7 +1847,24 @@
                       <w:sz w:val="18"/>
                       <w:szCs w:val="18"/>
                     </w:rPr>
-                    <w:t>Освидетельствование изделий для установки их на судах</w:t>
+                    <w:t>Освидетельствование материалов (обозначение/марка) и (или) изделий</w:t>
+                  </w:r>
+                  <w:r>
+                    <w:rPr>
+                      <w:rFonts w:ascii="Times New Roman" w:hAnsi="Times New Roman" w:cs="Times New Roman"/>
+                      <w:sz w:val="18"/>
+                      <w:szCs w:val="18"/>
+                      <w:vertAlign w:val="superscript"/>
+                    </w:rPr>
+                    <w:t>2</w:t>
+                  </w:r>
+                  <w:r>
+                    <w:rPr>
+                      <w:rFonts w:ascii="Times New Roman" w:hAnsi="Times New Roman" w:cs="Times New Roman"/>
+                      <w:sz w:val="18"/>
+                      <w:szCs w:val="18"/>
+                    </w:rPr>
+                    <w:t xml:space="preserve"> для установки их на судах</w:t>
                   </w:r>
                   <w:r>
                     <w:rPr>
@@ -1854,6 +1889,7 @@
                 </w:tcPr>
                 <w:p>
                   <w:pPr>
+                    <w:framePr w:hSpace="180" w:wrap="around" w:vAnchor="page" w:hAnchor="margin" w:y="1111"/>
                     <w:ind w:right="-108"/>
                     <w:rPr>
                       <w:rFonts w:ascii="Times New Roman" w:hAnsi="Times New Roman" w:cs="Times New Roman"/>
@@ -1871,6 +1907,7 @@
                 </w:tcPr>
                 <w:p>
                   <w:pPr>
+                    <w:framePr w:hSpace="180" w:wrap="around" w:vAnchor="page" w:hAnchor="margin" w:y="1111"/>
                     <w:ind w:left="-113"/>
                     <w:rPr>
                       <w:rFonts w:ascii="Times New Roman" w:hAnsi="Times New Roman" w:cs="Times New Roman"/>
@@ -1891,11 +1928,11 @@
                 </w:tcPr>
                 <w:p>
                   <w:pPr>
+                    <w:framePr w:hSpace="180" w:wrap="around" w:vAnchor="page" w:hAnchor="margin" w:y="1111"/>
                     <w:rPr>
                       <w:rFonts w:ascii="Times New Roman" w:hAnsi="Times New Roman" w:cs="Times New Roman"/>
                       <w:sz w:val="18"/>
                       <w:szCs w:val="18"/>
-                      <w:lang w:val="en-US"/>
                     </w:rPr>
                   </w:pPr>
                   <w:proofErr w:type="gramStart"/>
@@ -1950,6 +1987,7 @@
                 </w:tcPr>
                 <w:p>
                   <w:pPr>
+                    <w:framePr w:hSpace="180" w:wrap="around" w:vAnchor="page" w:hAnchor="margin" w:y="1111"/>
                     <w:ind w:left="-108" w:right="-153"/>
                     <w:rPr>
                       <w:rFonts w:ascii="Times New Roman" w:hAnsi="Times New Roman" w:cs="Times New Roman"/>
@@ -1977,6 +2015,7 @@
                 </w:tcPr>
                 <w:p>
                   <w:pPr>
+                    <w:framePr w:hSpace="180" w:wrap="around" w:vAnchor="page" w:hAnchor="margin" w:y="1111"/>
                     <w:ind w:left="-113" w:right="-153"/>
                     <w:rPr>
                       <w:rFonts w:ascii="Times New Roman" w:hAnsi="Times New Roman" w:cs="Times New Roman"/>
@@ -2003,7 +2042,6 @@
                     <w14:uncheckedState w14:val="2610" w14:font="Yu Gothic UI"/>
                   </w14:checkbox>
                 </w:sdtPr>
-                <w:sdtEndPr/>
                 <w:sdtContent>
                   <w:tc>
                     <w:tcPr>
@@ -2017,6 +2055,7 @@
                     </w:tcPr>
                     <w:p>
                       <w:pPr>
+                        <w:framePr w:hSpace="180" w:wrap="around" w:vAnchor="page" w:hAnchor="margin" w:y="1111"/>
                         <w:ind w:right="-108"/>
                         <w:rPr>
                           <w:rFonts w:ascii="Times New Roman" w:hAnsi="Times New Roman" w:cs="Times New Roman"/>
@@ -2049,6 +2088,7 @@
                 </w:tcPr>
                 <w:p>
                   <w:pPr>
+                    <w:framePr w:hSpace="180" w:wrap="around" w:vAnchor="page" w:hAnchor="margin" w:y="1111"/>
                     <w:ind w:left="-113"/>
                     <w:rPr>
                       <w:rFonts w:ascii="Times New Roman" w:hAnsi="Times New Roman" w:cs="Times New Roman"/>
@@ -2089,6 +2129,7 @@
                 </w:tcPr>
                 <w:p>
                   <w:pPr>
+                    <w:framePr w:hSpace="180" w:wrap="around" w:vAnchor="page" w:hAnchor="margin" w:y="1111"/>
                     <w:jc w:val="both"/>
                     <w:rPr>
                       <w:rFonts w:ascii="Times New Roman" w:hAnsi="Times New Roman" w:cs="Times New Roman"/>
@@ -2123,7 +2164,6 @@
                     <w14:uncheckedState w14:val="2610" w14:font="Yu Gothic UI"/>
                   </w14:checkbox>
                 </w:sdtPr>
-                <w:sdtEndPr/>
                 <w:sdtContent>
                   <w:tc>
                     <w:tcPr>
@@ -2136,6 +2176,7 @@
                     </w:tcPr>
                     <w:p>
                       <w:pPr>
+                        <w:framePr w:hSpace="180" w:wrap="around" w:vAnchor="page" w:hAnchor="margin" w:y="1111"/>
                         <w:ind w:right="-108"/>
                         <w:rPr>
                           <w:rFonts w:ascii="Times New Roman" w:hAnsi="Times New Roman" w:cs="Times New Roman"/>
@@ -2146,7 +2187,7 @@
                       </w:pPr>
                       <w:r>
                         <w:rPr>
-                          <w:rFonts w:ascii="Yu Gothic UI" w:eastAsia="Yu Gothic UI" w:hAnsi="Yu Gothic UI" w:cs="Times New Roman" w:hint="eastAsia"/>
+                          <w:rFonts w:ascii="MS Gothic" w:eastAsia="MS Gothic" w:hAnsi="Times New Roman" w:cs="Times New Roman" w:hint="eastAsia"/>
                           <w:sz w:val="18"/>
                           <w:szCs w:val="18"/>
                           <w:lang w:val="en-GB"/>
@@ -2167,6 +2208,7 @@
                 </w:tcPr>
                 <w:p>
                   <w:pPr>
+                    <w:framePr w:hSpace="180" w:wrap="around" w:vAnchor="page" w:hAnchor="margin" w:y="1111"/>
                     <w:ind w:left="-113"/>
                     <w:rPr>
                       <w:rFonts w:ascii="Times New Roman" w:hAnsi="Times New Roman" w:cs="Times New Roman"/>
@@ -2206,6 +2248,7 @@
                 </w:tcPr>
                 <w:p>
                   <w:pPr>
+                    <w:framePr w:hSpace="180" w:wrap="around" w:vAnchor="page" w:hAnchor="margin" w:y="1111"/>
                     <w:jc w:val="both"/>
                     <w:rPr>
                       <w:rFonts w:ascii="Times New Roman" w:hAnsi="Times New Roman" w:cs="Times New Roman"/>
@@ -2236,6 +2279,7 @@
                 </w:tcPr>
                 <w:p>
                   <w:pPr>
+                    <w:framePr w:hSpace="180" w:wrap="around" w:vAnchor="page" w:hAnchor="margin" w:y="1111"/>
                     <w:ind w:right="-108"/>
                     <w:rPr>
                       <w:rFonts w:ascii="Times New Roman" w:hAnsi="Times New Roman" w:cs="Times New Roman"/>
@@ -2254,6 +2298,7 @@
                 </w:tcPr>
                 <w:p>
                   <w:pPr>
+                    <w:framePr w:hSpace="180" w:wrap="around" w:vAnchor="page" w:hAnchor="margin" w:y="1111"/>
                     <w:ind w:left="-113"/>
                     <w:rPr>
                       <w:rFonts w:ascii="Times New Roman" w:hAnsi="Times New Roman" w:cs="Times New Roman"/>
@@ -2274,6 +2319,7 @@
                 </w:tcPr>
                 <w:p>
                   <w:pPr>
+                    <w:framePr w:hSpace="180" w:wrap="around" w:vAnchor="page" w:hAnchor="margin" w:y="1111"/>
                     <w:rPr>
                       <w:rFonts w:ascii="Times New Roman" w:hAnsi="Times New Roman" w:cs="Times New Roman"/>
                       <w:sz w:val="18"/>
@@ -2288,7 +2334,7 @@
                       <w:szCs w:val="18"/>
                       <w:lang w:val="en-GB"/>
                     </w:rPr>
-                    <w:t>---</w:t>
+                    <w:t>--</w:t>
                   </w:r>
                 </w:p>
               </w:tc>
@@ -2302,6 +2348,7 @@
                 </w:tcPr>
                 <w:p>
                   <w:pPr>
+                    <w:framePr w:hSpace="180" w:wrap="around" w:vAnchor="page" w:hAnchor="margin" w:y="1111"/>
                     <w:ind w:left="-108" w:right="-153"/>
                     <w:rPr>
                       <w:rFonts w:ascii="Times New Roman" w:hAnsi="Times New Roman" w:cs="Times New Roman"/>
@@ -2330,6 +2377,7 @@
                 </w:tcPr>
                 <w:p>
                   <w:pPr>
+                    <w:framePr w:hSpace="180" w:wrap="around" w:vAnchor="page" w:hAnchor="margin" w:y="1111"/>
                     <w:ind w:left="-113"/>
                     <w:rPr>
                       <w:rFonts w:ascii="Times New Roman" w:hAnsi="Times New Roman" w:cs="Times New Roman"/>
@@ -2394,6 +2442,41 @@
               <w:t xml:space="preserve"> Регистром освидетельствования.</w:t>
             </w:r>
           </w:p>
+          <w:p>
+            <w:pPr>
+              <w:jc w:val="both"/>
+              <w:rPr>
+                <w:rFonts w:ascii="Times New Roman" w:hAnsi="Times New Roman" w:cs="Times New Roman"/>
+                <w:sz w:val="18"/>
+                <w:szCs w:val="18"/>
+              </w:rPr>
+            </w:pPr>
+            <w:r>
+              <w:rPr>
+                <w:rFonts w:ascii="Times New Roman" w:hAnsi="Times New Roman" w:cs="Times New Roman"/>
+                <w:sz w:val="18"/>
+                <w:szCs w:val="18"/>
+              </w:rPr>
+              <w:t>3.</w:t>
+            </w:r>
+            <w:r>
+              <w:rPr>
+                <w:rFonts w:ascii="Times New Roman" w:hAnsi="Times New Roman" w:cs="Times New Roman"/>
+                <w:sz w:val="18"/>
+                <w:szCs w:val="18"/>
+                <w:lang w:val="en-US"/>
+              </w:rPr>
+              <w:t> </w:t>
+            </w:r>
+            <w:r>
+              <w:rPr>
+                <w:rFonts w:ascii="Times New Roman" w:hAnsi="Times New Roman" w:cs="Times New Roman"/>
+                <w:sz w:val="18"/>
+                <w:szCs w:val="18"/>
+              </w:rPr>
+              <w:t>Заявитель несет ответственность и гарантирует, что предоставленные Регистру сведения и документы в отношении объекта освидетельствования, указанного в п. 1, являются полными, точными и достоверными. В случае, если указанные сведения и документы окажутся ложными, недостоверными и (или) неточными, Заявитель обязан возместить Регистру прямые, документально подтвержденные, и/или косвенные убытки, возникшие в результате или в связи с недостоверностью или неточностью таких сведений, не позднее 10 (десяти) рабочих дней со дня получения требования от Регистра. При этом Регистр вправе отказаться от исполнения Договора в одностороннем (внесудебном) порядке.</w:t>
+            </w:r>
+          </w:p>
         </w:tc>
       </w:tr>
       <w:tr>
@@ -2417,7 +2500,15 @@
                 <w:sz w:val="18"/>
                 <w:szCs w:val="18"/>
               </w:rPr>
-              <w:t>3. </w:t>
+              <w:t>4</w:t>
+            </w:r>
+            <w:r>
+              <w:rPr>
+                <w:rFonts w:ascii="Times New Roman" w:hAnsi="Times New Roman" w:cs="Times New Roman"/>
+                <w:sz w:val="18"/>
+                <w:szCs w:val="18"/>
+              </w:rPr>
+              <w:t>. </w:t>
             </w:r>
             <w:r>
               <w:rPr>
@@ -2489,17 +2580,19 @@
                 <w:rFonts w:ascii="Times New Roman" w:hAnsi="Times New Roman" w:cs="Times New Roman"/>
                 <w:sz w:val="18"/>
                 <w:szCs w:val="18"/>
-              </w:rPr>
-              <w:t>_</w:t>
-            </w:r>
-            <w:r>
-              <w:rPr>
-                <w:rFonts w:ascii="Times New Roman" w:hAnsi="Times New Roman" w:cs="Times New Roman"/>
-                <w:sz w:val="18"/>
-                <w:szCs w:val="18"/>
                 <w:u w:val="single"/>
               </w:rPr>
-              <w:t>{</w:t>
+              <w:t xml:space="preserve">{{ </w:t>
+            </w:r>
+            <w:r>
+              <w:rPr>
+                <w:rFonts w:ascii="Times New Roman" w:hAnsi="Times New Roman" w:cs="Times New Roman"/>
+                <w:sz w:val="18"/>
+                <w:szCs w:val="18"/>
+                <w:u w:val="single"/>
+                <w:lang w:val="en-US"/>
+              </w:rPr>
+              <w:t>city</w:t>
             </w:r>
             <w:proofErr w:type="gramEnd"/>
             <w:r>
@@ -2509,17 +2602,17 @@
                 <w:szCs w:val="18"/>
                 <w:u w:val="single"/>
               </w:rPr>
-              <w:t xml:space="preserve">{ </w:t>
-            </w:r>
+              <w:t xml:space="preserve"> }}, </w:t>
+            </w:r>
+            <w:proofErr w:type="gramStart"/>
             <w:r>
               <w:rPr>
                 <w:rFonts w:ascii="Times New Roman" w:hAnsi="Times New Roman" w:cs="Times New Roman"/>
                 <w:sz w:val="18"/>
                 <w:szCs w:val="18"/>
                 <w:u w:val="single"/>
-                <w:lang w:val="en-US"/>
-              </w:rPr>
-              <w:t>city</w:t>
+              </w:rPr>
+              <w:t xml:space="preserve">{{ </w:t>
             </w:r>
             <w:r>
               <w:rPr>
@@ -2527,9 +2620,11 @@
                 <w:sz w:val="18"/>
                 <w:szCs w:val="18"/>
                 <w:u w:val="single"/>
-              </w:rPr>
-              <w:t xml:space="preserve"> }}</w:t>
-            </w:r>
+                <w:lang w:val="en-US"/>
+              </w:rPr>
+              <w:t>date</w:t>
+            </w:r>
+            <w:proofErr w:type="gramEnd"/>
             <w:r>
               <w:rPr>
                 <w:rFonts w:ascii="Times New Roman" w:hAnsi="Times New Roman" w:cs="Times New Roman"/>
@@ -2537,7 +2632,7 @@
                 <w:szCs w:val="18"/>
                 <w:u w:val="single"/>
               </w:rPr>
-              <w:t>,</w:t>
+              <w:t xml:space="preserve"> }</w:t>
             </w:r>
             <w:r>
               <w:rPr>
@@ -2546,50 +2641,7 @@
                 <w:szCs w:val="18"/>
                 <w:u w:val="single"/>
               </w:rPr>
-              <w:t xml:space="preserve"> {{ </w:t>
-            </w:r>
-            <w:r>
-              <w:rPr>
-                <w:rFonts w:ascii="Times New Roman" w:hAnsi="Times New Roman" w:cs="Times New Roman"/>
-                <w:sz w:val="18"/>
-                <w:szCs w:val="18"/>
-                <w:u w:val="single"/>
-                <w:lang w:val="en-US"/>
-              </w:rPr>
-              <w:t>date</w:t>
-            </w:r>
-            <w:r>
-              <w:rPr>
-                <w:rFonts w:ascii="Times New Roman" w:hAnsi="Times New Roman" w:cs="Times New Roman"/>
-                <w:sz w:val="18"/>
-                <w:szCs w:val="18"/>
-                <w:u w:val="single"/>
-              </w:rPr>
-              <w:t xml:space="preserve"> }}</w:t>
-            </w:r>
-            <w:r>
-              <w:rPr>
-                <w:rFonts w:ascii="Times New Roman" w:hAnsi="Times New Roman" w:cs="Times New Roman"/>
-                <w:sz w:val="18"/>
-                <w:szCs w:val="18"/>
-              </w:rPr>
-              <w:t>_</w:t>
-            </w:r>
-            <w:r>
-              <w:rPr>
-                <w:rFonts w:ascii="Times New Roman" w:hAnsi="Times New Roman" w:cs="Times New Roman"/>
-                <w:sz w:val="18"/>
-                <w:szCs w:val="18"/>
-              </w:rPr>
-              <w:t>_</w:t>
-            </w:r>
-            <w:r>
-              <w:rPr>
-                <w:rFonts w:ascii="Times New Roman" w:hAnsi="Times New Roman" w:cs="Times New Roman"/>
-                <w:sz w:val="18"/>
-                <w:szCs w:val="18"/>
-              </w:rPr>
-              <w:t>_</w:t>
+              <w:t>}</w:t>
             </w:r>
             <w:r>
               <w:rPr>
@@ -2623,7 +2675,15 @@
                 <w:sz w:val="18"/>
                 <w:szCs w:val="18"/>
               </w:rPr>
-              <w:t>4. </w:t>
+              <w:t>5</w:t>
+            </w:r>
+            <w:r>
+              <w:rPr>
+                <w:rFonts w:ascii="Times New Roman" w:hAnsi="Times New Roman" w:cs="Times New Roman"/>
+                <w:sz w:val="18"/>
+                <w:szCs w:val="18"/>
+              </w:rPr>
+              <w:t>. </w:t>
             </w:r>
             <w:r>
               <w:rPr>
@@ -2690,7 +2750,7 @@
                 <w:sz w:val="18"/>
                 <w:szCs w:val="18"/>
               </w:rPr>
-              <w:t>: _</w:t>
+              <w:t xml:space="preserve">: </w:t>
             </w:r>
             <w:proofErr w:type="gramStart"/>
             <w:r>
@@ -2698,17 +2758,19 @@
                 <w:rFonts w:ascii="Times New Roman" w:hAnsi="Times New Roman" w:cs="Times New Roman"/>
                 <w:sz w:val="18"/>
                 <w:szCs w:val="18"/>
-              </w:rPr>
-              <w:t>_</w:t>
-            </w:r>
-            <w:r>
-              <w:rPr>
-                <w:rFonts w:ascii="Times New Roman" w:hAnsi="Times New Roman" w:cs="Times New Roman"/>
-                <w:sz w:val="18"/>
-                <w:szCs w:val="18"/>
                 <w:u w:val="single"/>
               </w:rPr>
-              <w:t>{</w:t>
+              <w:t xml:space="preserve">{{ </w:t>
+            </w:r>
+            <w:r>
+              <w:rPr>
+                <w:rFonts w:ascii="Times New Roman" w:hAnsi="Times New Roman" w:cs="Times New Roman"/>
+                <w:sz w:val="18"/>
+                <w:szCs w:val="18"/>
+                <w:u w:val="single"/>
+                <w:lang w:val="en-US"/>
+              </w:rPr>
+              <w:t>currency</w:t>
             </w:r>
             <w:proofErr w:type="gramEnd"/>
             <w:r>
@@ -2718,25 +2780,6 @@
                 <w:szCs w:val="18"/>
                 <w:u w:val="single"/>
               </w:rPr>
-              <w:t xml:space="preserve">{ </w:t>
-            </w:r>
-            <w:r>
-              <w:rPr>
-                <w:rFonts w:ascii="Times New Roman" w:hAnsi="Times New Roman" w:cs="Times New Roman"/>
-                <w:sz w:val="18"/>
-                <w:szCs w:val="18"/>
-                <w:u w:val="single"/>
-                <w:lang w:val="en-US"/>
-              </w:rPr>
-              <w:t>currency</w:t>
-            </w:r>
-            <w:r>
-              <w:rPr>
-                <w:rFonts w:ascii="Times New Roman" w:hAnsi="Times New Roman" w:cs="Times New Roman"/>
-                <w:sz w:val="18"/>
-                <w:szCs w:val="18"/>
-                <w:u w:val="single"/>
-              </w:rPr>
               <w:t xml:space="preserve"> }}</w:t>
             </w:r>
             <w:r>
@@ -2745,7 +2788,7 @@
                 <w:sz w:val="18"/>
                 <w:szCs w:val="18"/>
               </w:rPr>
-              <w:t xml:space="preserve">__                                             </w:t>
+              <w:t xml:space="preserve">                                        </w:t>
             </w:r>
           </w:p>
           <w:p>
@@ -2763,7 +2806,15 @@
                 <w:sz w:val="18"/>
                 <w:szCs w:val="18"/>
               </w:rPr>
-              <w:t>5. </w:t>
+              <w:t>6</w:t>
+            </w:r>
+            <w:r>
+              <w:rPr>
+                <w:rFonts w:ascii="Times New Roman" w:hAnsi="Times New Roman" w:cs="Times New Roman"/>
+                <w:sz w:val="18"/>
+                <w:szCs w:val="18"/>
+              </w:rPr>
+              <w:t>. </w:t>
             </w:r>
             <w:r>
               <w:rPr>
@@ -2813,7 +2864,15 @@
                 <w:sz w:val="18"/>
                 <w:szCs w:val="18"/>
               </w:rPr>
-              <w:t>6. </w:t>
+              <w:t>7</w:t>
+            </w:r>
+            <w:r>
+              <w:rPr>
+                <w:rFonts w:ascii="Times New Roman" w:hAnsi="Times New Roman" w:cs="Times New Roman"/>
+                <w:sz w:val="18"/>
+                <w:szCs w:val="18"/>
+              </w:rPr>
+              <w:t>. </w:t>
             </w:r>
             <w:r>
               <w:rPr>
@@ -2847,7 +2906,15 @@
                 <w:sz w:val="18"/>
                 <w:szCs w:val="18"/>
               </w:rPr>
-              <w:t>7. </w:t>
+              <w:t>8</w:t>
+            </w:r>
+            <w:r>
+              <w:rPr>
+                <w:rFonts w:ascii="Times New Roman" w:hAnsi="Times New Roman" w:cs="Times New Roman"/>
+                <w:sz w:val="18"/>
+                <w:szCs w:val="18"/>
+              </w:rPr>
+              <w:t>. </w:t>
             </w:r>
             <w:r>
               <w:rPr>
@@ -3000,7 +3067,15 @@
                 <w:sz w:val="18"/>
                 <w:szCs w:val="18"/>
               </w:rPr>
-              <w:t>8. </w:t>
+              <w:t>9</w:t>
+            </w:r>
+            <w:r>
+              <w:rPr>
+                <w:rFonts w:ascii="Times New Roman" w:hAnsi="Times New Roman" w:cs="Times New Roman"/>
+                <w:sz w:val="18"/>
+                <w:szCs w:val="18"/>
+              </w:rPr>
+              <w:t>. </w:t>
             </w:r>
             <w:r>
               <w:rPr>
@@ -3016,76 +3091,25 @@
       <w:tr>
         <w:tc>
           <w:tcPr>
-            <w:tcW w:w="2541" w:type="pct"/>
-            <w:gridSpan w:val="9"/>
-          </w:tcPr>
-          <w:p>
-            <w:pPr>
-              <w:rPr>
-                <w:rFonts w:ascii="Times New Roman" w:hAnsi="Times New Roman" w:cs="Times New Roman"/>
-                <w:sz w:val="18"/>
-                <w:szCs w:val="18"/>
-                <w:lang w:val="en-US"/>
-              </w:rPr>
-            </w:pPr>
-            <w:proofErr w:type="spellStart"/>
-            <w:r>
-              <w:rPr>
-                <w:rFonts w:ascii="Times New Roman" w:hAnsi="Times New Roman" w:cs="Times New Roman"/>
-                <w:sz w:val="18"/>
-                <w:szCs w:val="18"/>
-                <w:lang w:val="en-US"/>
-              </w:rPr>
-              <w:t>Регистр</w:t>
-            </w:r>
-            <w:proofErr w:type="spellEnd"/>
-            <w:r>
-              <w:rPr>
-                <w:rFonts w:ascii="Times New Roman" w:hAnsi="Times New Roman" w:cs="Times New Roman"/>
-                <w:sz w:val="18"/>
-                <w:szCs w:val="18"/>
-              </w:rPr>
-              <w:t>:</w:t>
-            </w:r>
-          </w:p>
-        </w:tc>
-        <w:tc>
-          <w:tcPr>
-            <w:tcW w:w="2459" w:type="pct"/>
-            <w:gridSpan w:val="13"/>
-          </w:tcPr>
-          <w:p>
-            <w:pPr>
-              <w:rPr>
-                <w:rFonts w:ascii="Times New Roman" w:hAnsi="Times New Roman" w:cs="Times New Roman"/>
-                <w:sz w:val="18"/>
-                <w:szCs w:val="18"/>
-                <w:lang w:val="en-US"/>
-              </w:rPr>
-            </w:pPr>
-            <w:r>
-              <w:rPr>
-                <w:rFonts w:ascii="Times New Roman" w:hAnsi="Times New Roman" w:cs="Times New Roman"/>
-                <w:sz w:val="18"/>
-                <w:szCs w:val="18"/>
-              </w:rPr>
-              <w:t>Заявитель</w:t>
-            </w:r>
-            <w:r>
-              <w:rPr>
-                <w:rFonts w:ascii="Times New Roman" w:hAnsi="Times New Roman" w:cs="Times New Roman"/>
-                <w:sz w:val="18"/>
-                <w:szCs w:val="18"/>
-              </w:rPr>
-              <w:t>:</w:t>
-            </w:r>
+            <w:tcW w:w="5000" w:type="pct"/>
+            <w:gridSpan w:val="22"/>
+          </w:tcPr>
+          <w:p>
+            <w:pPr>
+              <w:jc w:val="both"/>
+              <w:rPr>
+                <w:rFonts w:ascii="Times New Roman" w:hAnsi="Times New Roman" w:cs="Times New Roman"/>
+                <w:sz w:val="12"/>
+                <w:szCs w:val="18"/>
+              </w:rPr>
+            </w:pPr>
           </w:p>
         </w:tc>
       </w:tr>
       <w:tr>
         <w:tc>
           <w:tcPr>
-            <w:tcW w:w="2541" w:type="pct"/>
+            <w:tcW w:w="2540" w:type="pct"/>
             <w:gridSpan w:val="9"/>
           </w:tcPr>
           <w:p>
@@ -3094,15 +3118,17 @@
                 <w:rFonts w:ascii="Times New Roman" w:hAnsi="Times New Roman" w:cs="Times New Roman"/>
                 <w:sz w:val="18"/>
                 <w:szCs w:val="18"/>
-              </w:rPr>
-            </w:pPr>
-            <w:r>
-              <w:rPr>
-                <w:rFonts w:ascii="Times New Roman" w:hAnsi="Times New Roman" w:cs="Times New Roman"/>
-                <w:sz w:val="18"/>
-                <w:szCs w:val="18"/>
-              </w:rPr>
-              <w:t>Юридический адрес</w:t>
+                <w:lang w:val="en-US"/>
+              </w:rPr>
+            </w:pPr>
+            <w:r>
+              <w:rPr>
+                <w:rFonts w:ascii="Times New Roman" w:hAnsi="Times New Roman" w:cs="Times New Roman"/>
+                <w:sz w:val="18"/>
+                <w:szCs w:val="18"/>
+                <w:lang w:val="en-US"/>
+              </w:rPr>
+              <w:t>Регистр</w:t>
             </w:r>
             <w:r>
               <w:rPr>
@@ -3112,82 +3138,11 @@
               </w:rPr>
               <w:t>:</w:t>
             </w:r>
-            <w:r>
-              <w:rPr>
-                <w:rFonts w:ascii="Times New Roman" w:hAnsi="Times New Roman" w:cs="Times New Roman"/>
-                <w:sz w:val="18"/>
-                <w:szCs w:val="18"/>
-              </w:rPr>
-              <w:t xml:space="preserve"> </w:t>
-            </w:r>
-            <w:proofErr w:type="gramStart"/>
-            <w:r>
-              <w:rPr>
-                <w:rFonts w:ascii="Times New Roman" w:hAnsi="Times New Roman" w:cs="Times New Roman"/>
-                <w:sz w:val="18"/>
-                <w:szCs w:val="18"/>
-              </w:rPr>
-              <w:t xml:space="preserve">{{ </w:t>
-            </w:r>
-            <w:r>
-              <w:rPr>
-                <w:rFonts w:ascii="Times New Roman" w:hAnsi="Times New Roman" w:cs="Times New Roman"/>
-                <w:sz w:val="18"/>
-                <w:szCs w:val="18"/>
-                <w:lang w:val="en-US"/>
-              </w:rPr>
-              <w:t>legal</w:t>
-            </w:r>
-            <w:proofErr w:type="gramEnd"/>
-            <w:r>
-              <w:rPr>
-                <w:rFonts w:ascii="Times New Roman" w:hAnsi="Times New Roman" w:cs="Times New Roman"/>
-                <w:sz w:val="18"/>
-                <w:szCs w:val="18"/>
-              </w:rPr>
-              <w:t>_</w:t>
-            </w:r>
-            <w:r>
-              <w:rPr>
-                <w:rFonts w:ascii="Times New Roman" w:hAnsi="Times New Roman" w:cs="Times New Roman"/>
-                <w:sz w:val="18"/>
-                <w:szCs w:val="18"/>
-                <w:lang w:val="en-US"/>
-              </w:rPr>
-              <w:t>address</w:t>
-            </w:r>
-            <w:r>
-              <w:rPr>
-                <w:rFonts w:ascii="Times New Roman" w:hAnsi="Times New Roman" w:cs="Times New Roman"/>
-                <w:sz w:val="18"/>
-                <w:szCs w:val="18"/>
-              </w:rPr>
-              <w:t>_</w:t>
-            </w:r>
-            <w:proofErr w:type="spellStart"/>
-            <w:r>
-              <w:rPr>
-                <w:rFonts w:ascii="Times New Roman" w:hAnsi="Times New Roman" w:cs="Times New Roman"/>
-                <w:sz w:val="18"/>
-                <w:szCs w:val="18"/>
-                <w:lang w:val="en-US"/>
-              </w:rPr>
-              <w:t>rs</w:t>
-            </w:r>
-            <w:proofErr w:type="spellEnd"/>
-            <w:r>
-              <w:rPr>
-                <w:rFonts w:ascii="Times New Roman" w:hAnsi="Times New Roman" w:cs="Times New Roman"/>
-                <w:sz w:val="18"/>
-                <w:szCs w:val="18"/>
-              </w:rPr>
-              <w:t xml:space="preserve"> }}</w:t>
-            </w:r>
-          </w:p>
-        </w:tc>
-        <w:tc>
-          <w:tcPr>
-            <w:tcW w:w="2459" w:type="pct"/>
+          </w:p>
+        </w:tc>
+        <w:tc>
+          <w:tcPr>
+            <w:tcW w:w="2460" w:type="pct"/>
             <w:gridSpan w:val="13"/>
           </w:tcPr>
           <w:p>
@@ -3205,7 +3160,7 @@
                 <w:sz w:val="18"/>
                 <w:szCs w:val="18"/>
               </w:rPr>
-              <w:t>Юридический адрес</w:t>
+              <w:t>Заявитель</w:t>
             </w:r>
             <w:r>
               <w:rPr>
@@ -3214,55 +3169,6 @@
                 <w:szCs w:val="18"/>
               </w:rPr>
               <w:t>:</w:t>
-            </w:r>
-            <w:r>
-              <w:rPr>
-                <w:rFonts w:ascii="Times New Roman" w:hAnsi="Times New Roman" w:cs="Times New Roman"/>
-                <w:sz w:val="18"/>
-                <w:szCs w:val="18"/>
-                <w:lang w:val="en-US"/>
-              </w:rPr>
-              <w:t xml:space="preserve"> </w:t>
-            </w:r>
-            <w:proofErr w:type="gramStart"/>
-            <w:r>
-              <w:rPr>
-                <w:rFonts w:ascii="Times New Roman" w:hAnsi="Times New Roman" w:cs="Times New Roman"/>
-                <w:sz w:val="18"/>
-                <w:szCs w:val="18"/>
-                <w:lang w:val="en-US"/>
-              </w:rPr>
-              <w:t xml:space="preserve">{{ </w:t>
-            </w:r>
-            <w:proofErr w:type="spellStart"/>
-            <w:r>
-              <w:rPr>
-                <w:rFonts w:ascii="Times New Roman" w:hAnsi="Times New Roman" w:cs="Times New Roman"/>
-                <w:sz w:val="18"/>
-                <w:szCs w:val="18"/>
-                <w:lang w:val="en-US"/>
-              </w:rPr>
-              <w:t>legal</w:t>
-            </w:r>
-            <w:proofErr w:type="gramEnd"/>
-            <w:r>
-              <w:rPr>
-                <w:rFonts w:ascii="Times New Roman" w:hAnsi="Times New Roman" w:cs="Times New Roman"/>
-                <w:sz w:val="18"/>
-                <w:szCs w:val="18"/>
-                <w:lang w:val="en-US"/>
-              </w:rPr>
-              <w:t>_address</w:t>
-            </w:r>
-            <w:proofErr w:type="spellEnd"/>
-            <w:r>
-              <w:rPr>
-                <w:rFonts w:ascii="Times New Roman" w:hAnsi="Times New Roman" w:cs="Times New Roman"/>
-                <w:sz w:val="18"/>
-                <w:szCs w:val="18"/>
-                <w:lang w:val="en-US"/>
-              </w:rPr>
-              <w:t xml:space="preserve"> }}</w:t>
             </w:r>
           </w:p>
         </w:tc>
@@ -3270,7 +3176,73 @@
       <w:tr>
         <w:tc>
           <w:tcPr>
-            <w:tcW w:w="2442" w:type="pct"/>
+            <w:tcW w:w="2540" w:type="pct"/>
+            <w:gridSpan w:val="9"/>
+          </w:tcPr>
+          <w:p>
+            <w:pPr>
+              <w:rPr>
+                <w:rFonts w:ascii="Times New Roman" w:hAnsi="Times New Roman" w:cs="Times New Roman"/>
+                <w:sz w:val="18"/>
+                <w:szCs w:val="18"/>
+                <w:lang w:val="en-US"/>
+              </w:rPr>
+            </w:pPr>
+            <w:r>
+              <w:rPr>
+                <w:rFonts w:ascii="Times New Roman" w:hAnsi="Times New Roman" w:cs="Times New Roman"/>
+                <w:sz w:val="18"/>
+                <w:szCs w:val="18"/>
+              </w:rPr>
+              <w:t>Юридический и почтовый адрес</w:t>
+            </w:r>
+            <w:r>
+              <w:rPr>
+                <w:rFonts w:ascii="Times New Roman" w:hAnsi="Times New Roman" w:cs="Times New Roman"/>
+                <w:sz w:val="18"/>
+                <w:szCs w:val="18"/>
+              </w:rPr>
+              <w:t>:</w:t>
+            </w:r>
+          </w:p>
+        </w:tc>
+        <w:tc>
+          <w:tcPr>
+            <w:tcW w:w="2460" w:type="pct"/>
+            <w:gridSpan w:val="13"/>
+          </w:tcPr>
+          <w:p>
+            <w:pPr>
+              <w:rPr>
+                <w:rFonts w:ascii="Times New Roman" w:hAnsi="Times New Roman" w:cs="Times New Roman"/>
+                <w:sz w:val="18"/>
+                <w:szCs w:val="18"/>
+                <w:lang w:val="en-US"/>
+              </w:rPr>
+            </w:pPr>
+            <w:r>
+              <w:rPr>
+                <w:rFonts w:ascii="Times New Roman" w:hAnsi="Times New Roman" w:cs="Times New Roman"/>
+                <w:sz w:val="18"/>
+                <w:szCs w:val="18"/>
+              </w:rPr>
+              <w:t>Юридический адрес</w:t>
+            </w:r>
+            <w:r>
+              <w:rPr>
+                <w:rFonts w:ascii="Times New Roman" w:hAnsi="Times New Roman" w:cs="Times New Roman"/>
+                <w:sz w:val="18"/>
+                <w:szCs w:val="18"/>
+              </w:rPr>
+              <w:t>:</w:t>
+            </w:r>
+          </w:p>
+        </w:tc>
+      </w:tr>
+      <w:tr>
+        <w:tc>
+          <w:tcPr>
+            <w:tcW w:w="2441" w:type="pct"/>
             <w:gridSpan w:val="8"/>
             <w:tcBorders>
               <w:bottom w:val="dotted" w:sz="4" w:space="0" w:color="808080" w:themeColor="background1" w:themeShade="80"/>
@@ -3280,11 +3252,74 @@
             <w:pPr>
               <w:rPr>
                 <w:rFonts w:ascii="Times New Roman" w:hAnsi="Times New Roman" w:cs="Times New Roman"/>
-                <w:sz w:val="10"/>
-                <w:szCs w:val="18"/>
-                <w:lang w:val="en-US"/>
-              </w:rPr>
-            </w:pPr>
+                <w:sz w:val="18"/>
+                <w:szCs w:val="18"/>
+                <w:lang w:val="en-US"/>
+              </w:rPr>
+            </w:pPr>
+            <w:proofErr w:type="gramStart"/>
+            <w:r>
+              <w:rPr>
+                <w:rFonts w:ascii="Times New Roman" w:hAnsi="Times New Roman" w:cs="Times New Roman"/>
+                <w:sz w:val="18"/>
+                <w:szCs w:val="18"/>
+              </w:rPr>
+              <w:t xml:space="preserve">{{ </w:t>
+            </w:r>
+            <w:r>
+              <w:rPr>
+                <w:rFonts w:ascii="Times New Roman" w:hAnsi="Times New Roman" w:cs="Times New Roman"/>
+                <w:sz w:val="18"/>
+                <w:szCs w:val="18"/>
+                <w:lang w:val="en-US"/>
+              </w:rPr>
+              <w:t>legal</w:t>
+            </w:r>
+            <w:proofErr w:type="gramEnd"/>
+            <w:r>
+              <w:rPr>
+                <w:rFonts w:ascii="Times New Roman" w:hAnsi="Times New Roman" w:cs="Times New Roman"/>
+                <w:sz w:val="18"/>
+                <w:szCs w:val="18"/>
+              </w:rPr>
+              <w:t>_</w:t>
+            </w:r>
+            <w:r>
+              <w:rPr>
+                <w:rFonts w:ascii="Times New Roman" w:hAnsi="Times New Roman" w:cs="Times New Roman"/>
+                <w:sz w:val="18"/>
+                <w:szCs w:val="18"/>
+                <w:lang w:val="en-US"/>
+              </w:rPr>
+              <w:t>address</w:t>
+            </w:r>
+            <w:r>
+              <w:rPr>
+                <w:rFonts w:ascii="Times New Roman" w:hAnsi="Times New Roman" w:cs="Times New Roman"/>
+                <w:sz w:val="18"/>
+                <w:szCs w:val="18"/>
+              </w:rPr>
+              <w:t>_</w:t>
+            </w:r>
+            <w:proofErr w:type="spellStart"/>
+            <w:r>
+              <w:rPr>
+                <w:rFonts w:ascii="Times New Roman" w:hAnsi="Times New Roman" w:cs="Times New Roman"/>
+                <w:sz w:val="18"/>
+                <w:szCs w:val="18"/>
+                <w:lang w:val="en-US"/>
+              </w:rPr>
+              <w:t>rs</w:t>
+            </w:r>
+            <w:proofErr w:type="spellEnd"/>
+            <w:r>
+              <w:rPr>
+                <w:rFonts w:ascii="Times New Roman" w:hAnsi="Times New Roman" w:cs="Times New Roman"/>
+                <w:sz w:val="18"/>
+                <w:szCs w:val="18"/>
+              </w:rPr>
+              <w:t xml:space="preserve"> }}</w:t>
+            </w:r>
           </w:p>
         </w:tc>
         <w:tc>
@@ -3295,16 +3330,16 @@
             <w:pPr>
               <w:rPr>
                 <w:rFonts w:ascii="Times New Roman" w:hAnsi="Times New Roman" w:cs="Times New Roman"/>
-                <w:sz w:val="10"/>
-                <w:szCs w:val="18"/>
-                <w:lang w:val="en-US"/>
-              </w:rPr>
-            </w:pPr>
-          </w:p>
-        </w:tc>
-        <w:tc>
-          <w:tcPr>
-            <w:tcW w:w="2459" w:type="pct"/>
+                <w:sz w:val="18"/>
+                <w:szCs w:val="18"/>
+                <w:lang w:val="en-US"/>
+              </w:rPr>
+            </w:pPr>
+          </w:p>
+        </w:tc>
+        <w:tc>
+          <w:tcPr>
+            <w:tcW w:w="2460" w:type="pct"/>
             <w:gridSpan w:val="13"/>
             <w:tcBorders>
               <w:bottom w:val="dotted" w:sz="4" w:space="0" w:color="808080" w:themeColor="background1" w:themeShade="80"/>
@@ -3314,18 +3349,115 @@
             <w:pPr>
               <w:rPr>
                 <w:rFonts w:ascii="Times New Roman" w:hAnsi="Times New Roman" w:cs="Times New Roman"/>
-                <w:sz w:val="10"/>
-                <w:szCs w:val="18"/>
-                <w:lang w:val="en-US"/>
-              </w:rPr>
-            </w:pPr>
+                <w:sz w:val="18"/>
+                <w:szCs w:val="18"/>
+                <w:lang w:val="en-US"/>
+              </w:rPr>
+            </w:pPr>
+            <w:proofErr w:type="gramStart"/>
+            <w:r>
+              <w:rPr>
+                <w:rFonts w:ascii="Times New Roman" w:hAnsi="Times New Roman" w:cs="Times New Roman"/>
+                <w:sz w:val="18"/>
+                <w:szCs w:val="18"/>
+                <w:lang w:val="en-US"/>
+              </w:rPr>
+              <w:t xml:space="preserve">{{ </w:t>
+            </w:r>
+            <w:proofErr w:type="spellStart"/>
+            <w:r>
+              <w:rPr>
+                <w:rFonts w:ascii="Times New Roman" w:hAnsi="Times New Roman" w:cs="Times New Roman"/>
+                <w:sz w:val="18"/>
+                <w:szCs w:val="18"/>
+                <w:lang w:val="en-US"/>
+              </w:rPr>
+              <w:t>legal</w:t>
+            </w:r>
+            <w:proofErr w:type="gramEnd"/>
+            <w:r>
+              <w:rPr>
+                <w:rFonts w:ascii="Times New Roman" w:hAnsi="Times New Roman" w:cs="Times New Roman"/>
+                <w:sz w:val="18"/>
+                <w:szCs w:val="18"/>
+                <w:lang w:val="en-US"/>
+              </w:rPr>
+              <w:t>_address</w:t>
+            </w:r>
+            <w:proofErr w:type="spellEnd"/>
+            <w:r>
+              <w:rPr>
+                <w:rFonts w:ascii="Times New Roman" w:hAnsi="Times New Roman" w:cs="Times New Roman"/>
+                <w:sz w:val="18"/>
+                <w:szCs w:val="18"/>
+                <w:lang w:val="en-US"/>
+              </w:rPr>
+              <w:t xml:space="preserve"> }}</w:t>
+            </w:r>
           </w:p>
         </w:tc>
       </w:tr>
       <w:tr>
         <w:tc>
           <w:tcPr>
-            <w:tcW w:w="2541" w:type="pct"/>
+            <w:tcW w:w="2441" w:type="pct"/>
+            <w:gridSpan w:val="8"/>
+            <w:tcBorders>
+              <w:top w:val="dotted" w:sz="4" w:space="0" w:color="808080" w:themeColor="background1" w:themeShade="80"/>
+              <w:bottom w:val="dotted" w:sz="4" w:space="0" w:color="808080" w:themeColor="background1" w:themeShade="80"/>
+            </w:tcBorders>
+          </w:tcPr>
+          <w:p>
+            <w:pPr>
+              <w:rPr>
+                <w:rFonts w:ascii="Times New Roman" w:hAnsi="Times New Roman" w:cs="Times New Roman"/>
+                <w:sz w:val="18"/>
+                <w:szCs w:val="18"/>
+                <w:lang w:val="en-US"/>
+              </w:rPr>
+            </w:pPr>
+          </w:p>
+        </w:tc>
+        <w:tc>
+          <w:tcPr>
+            <w:tcW w:w="99" w:type="pct"/>
+          </w:tcPr>
+          <w:p>
+            <w:pPr>
+              <w:rPr>
+                <w:rFonts w:ascii="Times New Roman" w:hAnsi="Times New Roman" w:cs="Times New Roman"/>
+                <w:sz w:val="18"/>
+                <w:szCs w:val="18"/>
+                <w:lang w:val="en-US"/>
+              </w:rPr>
+            </w:pPr>
+          </w:p>
+        </w:tc>
+        <w:tc>
+          <w:tcPr>
+            <w:tcW w:w="2460" w:type="pct"/>
+            <w:gridSpan w:val="13"/>
+            <w:tcBorders>
+              <w:top w:val="dotted" w:sz="4" w:space="0" w:color="808080" w:themeColor="background1" w:themeShade="80"/>
+              <w:bottom w:val="dotted" w:sz="4" w:space="0" w:color="808080" w:themeColor="background1" w:themeShade="80"/>
+            </w:tcBorders>
+          </w:tcPr>
+          <w:p>
+            <w:pPr>
+              <w:rPr>
+                <w:rFonts w:ascii="Times New Roman" w:hAnsi="Times New Roman" w:cs="Times New Roman"/>
+                <w:sz w:val="18"/>
+                <w:szCs w:val="18"/>
+                <w:lang w:val="en-US"/>
+              </w:rPr>
+            </w:pPr>
+          </w:p>
+        </w:tc>
+      </w:tr>
+      <w:tr>
+        <w:tc>
+          <w:tcPr>
+            <w:tcW w:w="2540" w:type="pct"/>
             <w:gridSpan w:val="9"/>
           </w:tcPr>
           <w:p>
@@ -3381,51 +3513,11 @@
                 <w:lang w:val="en-US"/>
               </w:rPr>
             </w:pPr>
-            <w:proofErr w:type="gramStart"/>
-            <w:r>
-              <w:rPr>
-                <w:rFonts w:ascii="Times New Roman" w:hAnsi="Times New Roman" w:cs="Times New Roman"/>
-                <w:sz w:val="18"/>
-                <w:szCs w:val="18"/>
-                <w:lang w:val="en-US"/>
-              </w:rPr>
-              <w:t xml:space="preserve">{{ </w:t>
-            </w:r>
-            <w:proofErr w:type="spellStart"/>
-            <w:r>
-              <w:rPr>
-                <w:rFonts w:ascii="Times New Roman" w:hAnsi="Times New Roman" w:cs="Times New Roman"/>
-                <w:sz w:val="18"/>
-                <w:szCs w:val="18"/>
-                <w:lang w:val="en-US"/>
-              </w:rPr>
-              <w:t>postal</w:t>
-            </w:r>
-            <w:proofErr w:type="gramEnd"/>
-            <w:r>
-              <w:rPr>
-                <w:rFonts w:ascii="Times New Roman" w:hAnsi="Times New Roman" w:cs="Times New Roman"/>
-                <w:sz w:val="18"/>
-                <w:szCs w:val="18"/>
-                <w:lang w:val="en-US"/>
-              </w:rPr>
-              <w:t>_address_rs</w:t>
-            </w:r>
-            <w:proofErr w:type="spellEnd"/>
-            <w:r>
-              <w:rPr>
-                <w:rFonts w:ascii="Times New Roman" w:hAnsi="Times New Roman" w:cs="Times New Roman"/>
-                <w:sz w:val="18"/>
-                <w:szCs w:val="18"/>
-                <w:lang w:val="en-US"/>
-              </w:rPr>
-              <w:t xml:space="preserve"> }}</w:t>
-            </w:r>
-          </w:p>
-        </w:tc>
-        <w:tc>
-          <w:tcPr>
-            <w:tcW w:w="2459" w:type="pct"/>
+          </w:p>
+        </w:tc>
+        <w:tc>
+          <w:tcPr>
+            <w:tcW w:w="2460" w:type="pct"/>
             <w:gridSpan w:val="13"/>
             <w:tcBorders>
               <w:top w:val="dotted" w:sz="4" w:space="0" w:color="808080" w:themeColor="background1" w:themeShade="80"/>
@@ -3455,97 +3547,168 @@
               </w:rPr>
               <w:t>:</w:t>
             </w:r>
-            <w:r>
-              <w:rPr>
-                <w:rFonts w:ascii="Times New Roman" w:hAnsi="Times New Roman" w:cs="Times New Roman"/>
-                <w:sz w:val="18"/>
-                <w:szCs w:val="18"/>
-              </w:rPr>
-              <w:t xml:space="preserve"> </w:t>
-            </w:r>
-            <w:proofErr w:type="gramStart"/>
-            <w:r>
-              <w:rPr>
-                <w:rFonts w:ascii="Times New Roman" w:hAnsi="Times New Roman" w:cs="Times New Roman"/>
-                <w:sz w:val="18"/>
-                <w:szCs w:val="18"/>
-              </w:rPr>
-              <w:t xml:space="preserve">{{ </w:t>
-            </w:r>
-            <w:r>
-              <w:rPr>
-                <w:rFonts w:ascii="Times New Roman" w:hAnsi="Times New Roman" w:cs="Times New Roman"/>
-                <w:sz w:val="18"/>
-                <w:szCs w:val="18"/>
-                <w:lang w:val="en-US"/>
-              </w:rPr>
-              <w:t>postal</w:t>
-            </w:r>
-            <w:proofErr w:type="gramEnd"/>
-            <w:r>
-              <w:rPr>
-                <w:rFonts w:ascii="Times New Roman" w:hAnsi="Times New Roman" w:cs="Times New Roman"/>
-                <w:sz w:val="18"/>
-                <w:szCs w:val="18"/>
-              </w:rPr>
-              <w:t>_</w:t>
-            </w:r>
-            <w:r>
-              <w:rPr>
-                <w:rFonts w:ascii="Times New Roman" w:hAnsi="Times New Roman" w:cs="Times New Roman"/>
-                <w:sz w:val="18"/>
-                <w:szCs w:val="18"/>
-                <w:lang w:val="en-US"/>
-              </w:rPr>
-              <w:t>address</w:t>
-            </w:r>
-            <w:r>
-              <w:rPr>
-                <w:rFonts w:ascii="Times New Roman" w:hAnsi="Times New Roman" w:cs="Times New Roman"/>
-                <w:sz w:val="18"/>
-                <w:szCs w:val="18"/>
-              </w:rPr>
-              <w:t xml:space="preserve"> }}</w:t>
-            </w:r>
           </w:p>
         </w:tc>
       </w:tr>
       <w:tr>
         <w:tc>
           <w:tcPr>
-            <w:tcW w:w="2541" w:type="pct"/>
+            <w:tcW w:w="2540" w:type="pct"/>
             <w:gridSpan w:val="9"/>
           </w:tcPr>
           <w:p>
             <w:pPr>
               <w:rPr>
                 <w:rFonts w:ascii="Times New Roman" w:hAnsi="Times New Roman" w:cs="Times New Roman"/>
-                <w:sz w:val="10"/>
-                <w:szCs w:val="18"/>
-              </w:rPr>
-            </w:pPr>
-          </w:p>
-        </w:tc>
-        <w:tc>
-          <w:tcPr>
-            <w:tcW w:w="2459" w:type="pct"/>
+                <w:sz w:val="18"/>
+                <w:szCs w:val="18"/>
+              </w:rPr>
+            </w:pPr>
+            <w:proofErr w:type="gramStart"/>
+            <w:r>
+              <w:rPr>
+                <w:rFonts w:ascii="Times New Roman" w:hAnsi="Times New Roman" w:cs="Times New Roman"/>
+                <w:sz w:val="18"/>
+                <w:szCs w:val="18"/>
+                <w:lang w:val="en-US"/>
+              </w:rPr>
+              <w:t xml:space="preserve">{{ </w:t>
+            </w:r>
+            <w:proofErr w:type="spellStart"/>
+            <w:r>
+              <w:rPr>
+                <w:rFonts w:ascii="Times New Roman" w:hAnsi="Times New Roman" w:cs="Times New Roman"/>
+                <w:sz w:val="18"/>
+                <w:szCs w:val="18"/>
+                <w:lang w:val="en-US"/>
+              </w:rPr>
+              <w:t>postal</w:t>
+            </w:r>
+            <w:proofErr w:type="gramEnd"/>
+            <w:r>
+              <w:rPr>
+                <w:rFonts w:ascii="Times New Roman" w:hAnsi="Times New Roman" w:cs="Times New Roman"/>
+                <w:sz w:val="18"/>
+                <w:szCs w:val="18"/>
+                <w:lang w:val="en-US"/>
+              </w:rPr>
+              <w:t>_address_rs</w:t>
+            </w:r>
+            <w:proofErr w:type="spellEnd"/>
+            <w:r>
+              <w:rPr>
+                <w:rFonts w:ascii="Times New Roman" w:hAnsi="Times New Roman" w:cs="Times New Roman"/>
+                <w:sz w:val="18"/>
+                <w:szCs w:val="18"/>
+                <w:lang w:val="en-US"/>
+              </w:rPr>
+              <w:t xml:space="preserve"> }}</w:t>
+            </w:r>
+          </w:p>
+        </w:tc>
+        <w:tc>
+          <w:tcPr>
+            <w:tcW w:w="2460" w:type="pct"/>
             <w:gridSpan w:val="13"/>
-          </w:tcPr>
-          <w:p>
-            <w:pPr>
-              <w:rPr>
-                <w:rFonts w:ascii="Times New Roman" w:hAnsi="Times New Roman" w:cs="Times New Roman"/>
-                <w:sz w:val="10"/>
-                <w:szCs w:val="18"/>
-              </w:rPr>
-            </w:pPr>
+            <w:tcBorders>
+              <w:top w:val="dotted" w:sz="4" w:space="0" w:color="808080" w:themeColor="background1" w:themeShade="80"/>
+              <w:bottom w:val="dotted" w:sz="4" w:space="0" w:color="808080" w:themeColor="background1" w:themeShade="80"/>
+            </w:tcBorders>
+          </w:tcPr>
+          <w:p>
+            <w:pPr>
+              <w:rPr>
+                <w:rFonts w:ascii="Times New Roman" w:hAnsi="Times New Roman" w:cs="Times New Roman"/>
+                <w:sz w:val="18"/>
+                <w:szCs w:val="18"/>
+              </w:rPr>
+            </w:pPr>
+            <w:proofErr w:type="gramStart"/>
+            <w:r>
+              <w:rPr>
+                <w:rFonts w:ascii="Times New Roman" w:hAnsi="Times New Roman" w:cs="Times New Roman"/>
+                <w:sz w:val="18"/>
+                <w:szCs w:val="18"/>
+              </w:rPr>
+              <w:t xml:space="preserve">{{ </w:t>
+            </w:r>
+            <w:r>
+              <w:rPr>
+                <w:rFonts w:ascii="Times New Roman" w:hAnsi="Times New Roman" w:cs="Times New Roman"/>
+                <w:sz w:val="18"/>
+                <w:szCs w:val="18"/>
+                <w:lang w:val="en-US"/>
+              </w:rPr>
+              <w:t>postal</w:t>
+            </w:r>
+            <w:proofErr w:type="gramEnd"/>
+            <w:r>
+              <w:rPr>
+                <w:rFonts w:ascii="Times New Roman" w:hAnsi="Times New Roman" w:cs="Times New Roman"/>
+                <w:sz w:val="18"/>
+                <w:szCs w:val="18"/>
+              </w:rPr>
+              <w:t>_</w:t>
+            </w:r>
+            <w:r>
+              <w:rPr>
+                <w:rFonts w:ascii="Times New Roman" w:hAnsi="Times New Roman" w:cs="Times New Roman"/>
+                <w:sz w:val="18"/>
+                <w:szCs w:val="18"/>
+                <w:lang w:val="en-US"/>
+              </w:rPr>
+              <w:t>address</w:t>
+            </w:r>
+            <w:r>
+              <w:rPr>
+                <w:rFonts w:ascii="Times New Roman" w:hAnsi="Times New Roman" w:cs="Times New Roman"/>
+                <w:sz w:val="18"/>
+                <w:szCs w:val="18"/>
+              </w:rPr>
+              <w:t xml:space="preserve"> }}</w:t>
+            </w:r>
           </w:p>
         </w:tc>
       </w:tr>
       <w:tr>
         <w:tc>
           <w:tcPr>
-            <w:tcW w:w="447" w:type="pct"/>
+            <w:tcW w:w="2540" w:type="pct"/>
+            <w:gridSpan w:val="9"/>
+          </w:tcPr>
+          <w:p>
+            <w:pPr>
+              <w:rPr>
+                <w:rFonts w:ascii="Times New Roman" w:hAnsi="Times New Roman" w:cs="Times New Roman"/>
+                <w:sz w:val="18"/>
+                <w:szCs w:val="18"/>
+              </w:rPr>
+            </w:pPr>
+          </w:p>
+        </w:tc>
+        <w:tc>
+          <w:tcPr>
+            <w:tcW w:w="2460" w:type="pct"/>
+            <w:gridSpan w:val="13"/>
+            <w:tcBorders>
+              <w:top w:val="dotted" w:sz="4" w:space="0" w:color="808080" w:themeColor="background1" w:themeShade="80"/>
+            </w:tcBorders>
+          </w:tcPr>
+          <w:p>
+            <w:pPr>
+              <w:rPr>
+                <w:rFonts w:ascii="Times New Roman" w:hAnsi="Times New Roman" w:cs="Times New Roman"/>
+                <w:sz w:val="18"/>
+                <w:szCs w:val="18"/>
+              </w:rPr>
+            </w:pPr>
+          </w:p>
+        </w:tc>
+      </w:tr>
+      <w:tr>
+        <w:tc>
+          <w:tcPr>
+            <w:tcW w:w="450" w:type="pct"/>
             <w:gridSpan w:val="2"/>
           </w:tcPr>
           <w:p>
@@ -3570,7 +3733,7 @@
         </w:tc>
         <w:tc>
           <w:tcPr>
-            <w:tcW w:w="1995" w:type="pct"/>
+            <w:tcW w:w="1991" w:type="pct"/>
             <w:gridSpan w:val="6"/>
             <w:tcBorders>
               <w:bottom w:val="dotted" w:sz="4" w:space="0" w:color="808080" w:themeColor="background1" w:themeShade="80"/>
@@ -3724,7 +3887,7 @@
       <w:tr>
         <w:tc>
           <w:tcPr>
-            <w:tcW w:w="447" w:type="pct"/>
+            <w:tcW w:w="450" w:type="pct"/>
             <w:gridSpan w:val="2"/>
           </w:tcPr>
           <w:p>
@@ -3749,7 +3912,7 @@
         </w:tc>
         <w:tc>
           <w:tcPr>
-            <w:tcW w:w="1995" w:type="pct"/>
+            <w:tcW w:w="1991" w:type="pct"/>
             <w:gridSpan w:val="6"/>
             <w:tcBorders>
               <w:top w:val="dotted" w:sz="4" w:space="0" w:color="808080" w:themeColor="background1" w:themeShade="80"/>
@@ -3918,7 +4081,7 @@
       <w:tr>
         <w:tc>
           <w:tcPr>
-            <w:tcW w:w="447" w:type="pct"/>
+            <w:tcW w:w="450" w:type="pct"/>
             <w:gridSpan w:val="2"/>
           </w:tcPr>
           <w:p>
@@ -3943,7 +4106,7 @@
         </w:tc>
         <w:tc>
           <w:tcPr>
-            <w:tcW w:w="1995" w:type="pct"/>
+            <w:tcW w:w="1991" w:type="pct"/>
             <w:gridSpan w:val="6"/>
             <w:tcBorders>
               <w:top w:val="dotted" w:sz="4" w:space="0" w:color="808080" w:themeColor="background1" w:themeShade="80"/>
@@ -4112,7 +4275,7 @@
       <w:tr>
         <w:tc>
           <w:tcPr>
-            <w:tcW w:w="447" w:type="pct"/>
+            <w:tcW w:w="450" w:type="pct"/>
             <w:gridSpan w:val="2"/>
           </w:tcPr>
           <w:p>
@@ -4144,7 +4307,7 @@
         </w:tc>
         <w:tc>
           <w:tcPr>
-            <w:tcW w:w="1995" w:type="pct"/>
+            <w:tcW w:w="1991" w:type="pct"/>
             <w:gridSpan w:val="6"/>
             <w:tcBorders>
               <w:top w:val="dotted" w:sz="4" w:space="0" w:color="808080" w:themeColor="background1" w:themeShade="80"/>
@@ -4312,7 +4475,7 @@
       <w:tr>
         <w:tc>
           <w:tcPr>
-            <w:tcW w:w="447" w:type="pct"/>
+            <w:tcW w:w="450" w:type="pct"/>
             <w:gridSpan w:val="2"/>
           </w:tcPr>
           <w:p>
@@ -4337,7 +4500,7 @@
         </w:tc>
         <w:tc>
           <w:tcPr>
-            <w:tcW w:w="1995" w:type="pct"/>
+            <w:tcW w:w="1991" w:type="pct"/>
             <w:gridSpan w:val="6"/>
             <w:tcBorders>
               <w:top w:val="dotted" w:sz="4" w:space="0" w:color="808080" w:themeColor="background1" w:themeShade="80"/>
@@ -4478,7 +4641,7 @@
       <w:tr>
         <w:tc>
           <w:tcPr>
-            <w:tcW w:w="2541" w:type="pct"/>
+            <w:tcW w:w="2540" w:type="pct"/>
             <w:gridSpan w:val="9"/>
           </w:tcPr>
           <w:p>
@@ -4496,6 +4659,46 @@
                 <w:sz w:val="18"/>
                 <w:szCs w:val="18"/>
               </w:rPr>
+              <w:t xml:space="preserve">Платежные </w:t>
+            </w:r>
+            <w:r>
+              <w:rPr>
+                <w:rFonts w:ascii="Times New Roman" w:hAnsi="Times New Roman" w:cs="Times New Roman"/>
+                <w:sz w:val="18"/>
+                <w:szCs w:val="18"/>
+              </w:rPr>
+              <w:t>реквизиты</w:t>
+            </w:r>
+            <w:r>
+              <w:rPr>
+                <w:rFonts w:ascii="Times New Roman" w:hAnsi="Times New Roman" w:cs="Times New Roman"/>
+                <w:sz w:val="18"/>
+                <w:szCs w:val="18"/>
+              </w:rPr>
+              <w:t>:</w:t>
+            </w:r>
+          </w:p>
+        </w:tc>
+        <w:tc>
+          <w:tcPr>
+            <w:tcW w:w="2460" w:type="pct"/>
+            <w:gridSpan w:val="13"/>
+          </w:tcPr>
+          <w:p>
+            <w:pPr>
+              <w:rPr>
+                <w:rFonts w:ascii="Times New Roman" w:hAnsi="Times New Roman" w:cs="Times New Roman"/>
+                <w:sz w:val="18"/>
+                <w:szCs w:val="18"/>
+                <w:lang w:val="en-US"/>
+              </w:rPr>
+            </w:pPr>
+            <w:r>
+              <w:rPr>
+                <w:rFonts w:ascii="Times New Roman" w:hAnsi="Times New Roman" w:cs="Times New Roman"/>
+                <w:sz w:val="18"/>
+                <w:szCs w:val="18"/>
+              </w:rPr>
               <w:t>Платежные</w:t>
             </w:r>
             <w:r>
@@ -4503,164 +4706,16 @@
                 <w:rFonts w:ascii="Times New Roman" w:hAnsi="Times New Roman" w:cs="Times New Roman"/>
                 <w:sz w:val="18"/>
                 <w:szCs w:val="18"/>
-                <w:lang w:val="en-US"/>
-              </w:rPr>
-              <w:t xml:space="preserve"> </w:t>
-            </w:r>
-            <w:r>
-              <w:rPr>
-                <w:rFonts w:ascii="Times New Roman" w:hAnsi="Times New Roman" w:cs="Times New Roman"/>
-                <w:sz w:val="18"/>
-                <w:szCs w:val="18"/>
-              </w:rPr>
-              <w:t>реквизиты</w:t>
-            </w:r>
-            <w:r>
-              <w:rPr>
-                <w:rFonts w:ascii="Times New Roman" w:hAnsi="Times New Roman" w:cs="Times New Roman"/>
-                <w:sz w:val="18"/>
-                <w:szCs w:val="18"/>
-                <w:lang w:val="en-US"/>
+              </w:rPr>
+              <w:t xml:space="preserve"> реквизиты</w:t>
+            </w:r>
+            <w:r>
+              <w:rPr>
+                <w:rFonts w:ascii="Times New Roman" w:hAnsi="Times New Roman" w:cs="Times New Roman"/>
+                <w:sz w:val="18"/>
+                <w:szCs w:val="18"/>
               </w:rPr>
               <w:t>:</w:t>
-            </w:r>
-            <w:r>
-              <w:rPr>
-                <w:rFonts w:ascii="Times New Roman" w:hAnsi="Times New Roman" w:cs="Times New Roman"/>
-                <w:sz w:val="18"/>
-                <w:szCs w:val="18"/>
-                <w:lang w:val="en-US"/>
-              </w:rPr>
-              <w:t xml:space="preserve"> </w:t>
-            </w:r>
-            <w:proofErr w:type="gramStart"/>
-            <w:r>
-              <w:rPr>
-                <w:rFonts w:ascii="Times New Roman" w:hAnsi="Times New Roman" w:cs="Times New Roman"/>
-                <w:sz w:val="18"/>
-                <w:szCs w:val="18"/>
-                <w:lang w:val="en-US"/>
-              </w:rPr>
-              <w:t xml:space="preserve">{{ </w:t>
-            </w:r>
-            <w:proofErr w:type="spellStart"/>
-            <w:r>
-              <w:rPr>
-                <w:rFonts w:ascii="Times New Roman" w:hAnsi="Times New Roman" w:cs="Times New Roman"/>
-                <w:sz w:val="18"/>
-                <w:szCs w:val="18"/>
-                <w:lang w:val="en-US"/>
-              </w:rPr>
-              <w:t>payment</w:t>
-            </w:r>
-            <w:proofErr w:type="gramEnd"/>
-            <w:r>
-              <w:rPr>
-                <w:rFonts w:ascii="Times New Roman" w:hAnsi="Times New Roman" w:cs="Times New Roman"/>
-                <w:sz w:val="18"/>
-                <w:szCs w:val="18"/>
-                <w:lang w:val="en-US"/>
-              </w:rPr>
-              <w:t>_account_rs</w:t>
-            </w:r>
-            <w:proofErr w:type="spellEnd"/>
-            <w:r>
-              <w:rPr>
-                <w:rFonts w:ascii="Times New Roman" w:hAnsi="Times New Roman" w:cs="Times New Roman"/>
-                <w:sz w:val="18"/>
-                <w:szCs w:val="18"/>
-                <w:lang w:val="en-US"/>
-              </w:rPr>
-              <w:t xml:space="preserve"> }}</w:t>
-            </w:r>
-          </w:p>
-        </w:tc>
-        <w:tc>
-          <w:tcPr>
-            <w:tcW w:w="2459" w:type="pct"/>
-            <w:gridSpan w:val="13"/>
-          </w:tcPr>
-          <w:p>
-            <w:pPr>
-              <w:rPr>
-                <w:rFonts w:ascii="Times New Roman" w:hAnsi="Times New Roman" w:cs="Times New Roman"/>
-                <w:sz w:val="18"/>
-                <w:szCs w:val="18"/>
-                <w:lang w:val="en-US"/>
-              </w:rPr>
-            </w:pPr>
-            <w:r>
-              <w:rPr>
-                <w:rFonts w:ascii="Times New Roman" w:hAnsi="Times New Roman" w:cs="Times New Roman"/>
-                <w:sz w:val="18"/>
-                <w:szCs w:val="18"/>
-              </w:rPr>
-              <w:t>Платежные</w:t>
-            </w:r>
-            <w:r>
-              <w:rPr>
-                <w:rFonts w:ascii="Times New Roman" w:hAnsi="Times New Roman" w:cs="Times New Roman"/>
-                <w:sz w:val="18"/>
-                <w:szCs w:val="18"/>
-              </w:rPr>
-              <w:t xml:space="preserve"> реквизиты</w:t>
-            </w:r>
-            <w:r>
-              <w:rPr>
-                <w:rFonts w:ascii="Times New Roman" w:hAnsi="Times New Roman" w:cs="Times New Roman"/>
-                <w:sz w:val="18"/>
-                <w:szCs w:val="18"/>
-              </w:rPr>
-              <w:t>:</w:t>
-            </w:r>
-            <w:r>
-              <w:rPr>
-                <w:rFonts w:ascii="Times New Roman" w:hAnsi="Times New Roman" w:cs="Times New Roman"/>
-                <w:sz w:val="18"/>
-                <w:szCs w:val="18"/>
-                <w:lang w:val="en-US"/>
-              </w:rPr>
-              <w:t xml:space="preserve"> </w:t>
-            </w:r>
-            <w:proofErr w:type="gramStart"/>
-            <w:r>
-              <w:rPr>
-                <w:rFonts w:ascii="Times New Roman" w:hAnsi="Times New Roman" w:cs="Times New Roman"/>
-                <w:sz w:val="18"/>
-                <w:szCs w:val="18"/>
-                <w:lang w:val="en-US"/>
-              </w:rPr>
-              <w:t xml:space="preserve">{{ </w:t>
-            </w:r>
-            <w:proofErr w:type="spellStart"/>
-            <w:r>
-              <w:rPr>
-                <w:rFonts w:ascii="Times New Roman" w:hAnsi="Times New Roman" w:cs="Times New Roman"/>
-                <w:sz w:val="18"/>
-                <w:szCs w:val="18"/>
-                <w:lang w:val="en-US"/>
-              </w:rPr>
-              <w:t>payment</w:t>
-            </w:r>
-            <w:proofErr w:type="gramEnd"/>
-            <w:r>
-              <w:rPr>
-                <w:rFonts w:ascii="Times New Roman" w:hAnsi="Times New Roman" w:cs="Times New Roman"/>
-                <w:sz w:val="18"/>
-                <w:szCs w:val="18"/>
-                <w:lang w:val="en-US"/>
-              </w:rPr>
-              <w:t>_account</w:t>
-            </w:r>
-            <w:proofErr w:type="spellEnd"/>
-            <w:r>
-              <w:rPr>
-                <w:rFonts w:ascii="Times New Roman" w:hAnsi="Times New Roman" w:cs="Times New Roman"/>
-                <w:sz w:val="18"/>
-                <w:szCs w:val="18"/>
-                <w:lang w:val="en-US"/>
-              </w:rPr>
-              <w:t xml:space="preserve"> }}</w:t>
             </w:r>
           </w:p>
         </w:tc>
@@ -4668,41 +4723,155 @@
       <w:tr>
         <w:tc>
           <w:tcPr>
-            <w:tcW w:w="2541" w:type="pct"/>
+            <w:tcW w:w="2540" w:type="pct"/>
             <w:gridSpan w:val="9"/>
           </w:tcPr>
           <w:p>
             <w:pPr>
               <w:rPr>
                 <w:rFonts w:ascii="Times New Roman" w:hAnsi="Times New Roman" w:cs="Times New Roman"/>
-                <w:sz w:val="10"/>
-                <w:szCs w:val="18"/>
-                <w:lang w:val="en-US"/>
-              </w:rPr>
-            </w:pPr>
-          </w:p>
-        </w:tc>
-        <w:tc>
-          <w:tcPr>
-            <w:tcW w:w="2459" w:type="pct"/>
+                <w:sz w:val="18"/>
+                <w:szCs w:val="18"/>
+                <w:lang w:val="en-US"/>
+              </w:rPr>
+            </w:pPr>
+            <w:proofErr w:type="gramStart"/>
+            <w:r>
+              <w:rPr>
+                <w:rFonts w:ascii="Times New Roman" w:hAnsi="Times New Roman" w:cs="Times New Roman"/>
+                <w:sz w:val="18"/>
+                <w:szCs w:val="18"/>
+                <w:lang w:val="en-US"/>
+              </w:rPr>
+              <w:t xml:space="preserve">{{ </w:t>
+            </w:r>
+            <w:proofErr w:type="spellStart"/>
+            <w:r>
+              <w:rPr>
+                <w:rFonts w:ascii="Times New Roman" w:hAnsi="Times New Roman" w:cs="Times New Roman"/>
+                <w:sz w:val="18"/>
+                <w:szCs w:val="18"/>
+                <w:lang w:val="en-US"/>
+              </w:rPr>
+              <w:t>payment</w:t>
+            </w:r>
+            <w:proofErr w:type="gramEnd"/>
+            <w:r>
+              <w:rPr>
+                <w:rFonts w:ascii="Times New Roman" w:hAnsi="Times New Roman" w:cs="Times New Roman"/>
+                <w:sz w:val="18"/>
+                <w:szCs w:val="18"/>
+                <w:lang w:val="en-US"/>
+              </w:rPr>
+              <w:t>_account_rs</w:t>
+            </w:r>
+            <w:proofErr w:type="spellEnd"/>
+            <w:r>
+              <w:rPr>
+                <w:rFonts w:ascii="Times New Roman" w:hAnsi="Times New Roman" w:cs="Times New Roman"/>
+                <w:sz w:val="18"/>
+                <w:szCs w:val="18"/>
+                <w:lang w:val="en-US"/>
+              </w:rPr>
+              <w:t xml:space="preserve"> }}</w:t>
+            </w:r>
+          </w:p>
+        </w:tc>
+        <w:tc>
+          <w:tcPr>
+            <w:tcW w:w="2460" w:type="pct"/>
             <w:gridSpan w:val="13"/>
           </w:tcPr>
           <w:p>
             <w:pPr>
               <w:rPr>
                 <w:rFonts w:ascii="Times New Roman" w:hAnsi="Times New Roman" w:cs="Times New Roman"/>
-                <w:sz w:val="10"/>
-                <w:szCs w:val="18"/>
-                <w:lang w:val="en-US"/>
-              </w:rPr>
-            </w:pPr>
+                <w:sz w:val="18"/>
+                <w:szCs w:val="18"/>
+                <w:lang w:val="en-US"/>
+              </w:rPr>
+            </w:pPr>
+            <w:proofErr w:type="gramStart"/>
+            <w:r>
+              <w:rPr>
+                <w:rFonts w:ascii="Times New Roman" w:hAnsi="Times New Roman" w:cs="Times New Roman"/>
+                <w:sz w:val="18"/>
+                <w:szCs w:val="18"/>
+                <w:lang w:val="en-US"/>
+              </w:rPr>
+              <w:t xml:space="preserve">{{ </w:t>
+            </w:r>
+            <w:proofErr w:type="spellStart"/>
+            <w:r>
+              <w:rPr>
+                <w:rFonts w:ascii="Times New Roman" w:hAnsi="Times New Roman" w:cs="Times New Roman"/>
+                <w:sz w:val="18"/>
+                <w:szCs w:val="18"/>
+                <w:lang w:val="en-US"/>
+              </w:rPr>
+              <w:t>payment</w:t>
+            </w:r>
+            <w:proofErr w:type="gramEnd"/>
+            <w:r>
+              <w:rPr>
+                <w:rFonts w:ascii="Times New Roman" w:hAnsi="Times New Roman" w:cs="Times New Roman"/>
+                <w:sz w:val="18"/>
+                <w:szCs w:val="18"/>
+                <w:lang w:val="en-US"/>
+              </w:rPr>
+              <w:t>_account</w:t>
+            </w:r>
+            <w:proofErr w:type="spellEnd"/>
+            <w:r>
+              <w:rPr>
+                <w:rFonts w:ascii="Times New Roman" w:hAnsi="Times New Roman" w:cs="Times New Roman"/>
+                <w:sz w:val="18"/>
+                <w:szCs w:val="18"/>
+                <w:lang w:val="en-US"/>
+              </w:rPr>
+              <w:t xml:space="preserve"> }}</w:t>
+            </w:r>
           </w:p>
         </w:tc>
       </w:tr>
       <w:tr>
         <w:tc>
           <w:tcPr>
-            <w:tcW w:w="2442" w:type="pct"/>
+            <w:tcW w:w="2540" w:type="pct"/>
+            <w:gridSpan w:val="9"/>
+          </w:tcPr>
+          <w:p>
+            <w:pPr>
+              <w:rPr>
+                <w:rFonts w:ascii="Times New Roman" w:hAnsi="Times New Roman" w:cs="Times New Roman"/>
+                <w:sz w:val="18"/>
+                <w:szCs w:val="18"/>
+                <w:lang w:val="en-US"/>
+              </w:rPr>
+            </w:pPr>
+          </w:p>
+        </w:tc>
+        <w:tc>
+          <w:tcPr>
+            <w:tcW w:w="2460" w:type="pct"/>
+            <w:gridSpan w:val="13"/>
+          </w:tcPr>
+          <w:p>
+            <w:pPr>
+              <w:rPr>
+                <w:rFonts w:ascii="Times New Roman" w:hAnsi="Times New Roman" w:cs="Times New Roman"/>
+                <w:sz w:val="18"/>
+                <w:szCs w:val="18"/>
+                <w:lang w:val="en-US"/>
+              </w:rPr>
+            </w:pPr>
+          </w:p>
+        </w:tc>
+      </w:tr>
+      <w:tr>
+        <w:tc>
+          <w:tcPr>
+            <w:tcW w:w="2441" w:type="pct"/>
             <w:gridSpan w:val="8"/>
             <w:tcBorders>
               <w:bottom w:val="single" w:sz="4" w:space="0" w:color="808080" w:themeColor="background1" w:themeShade="80"/>
@@ -4756,7 +4925,7 @@
         </w:tc>
         <w:tc>
           <w:tcPr>
-            <w:tcW w:w="2459" w:type="pct"/>
+            <w:tcW w:w="2460" w:type="pct"/>
             <w:gridSpan w:val="13"/>
             <w:tcBorders>
               <w:bottom w:val="single" w:sz="4" w:space="0" w:color="808080" w:themeColor="background1" w:themeShade="80"/>
@@ -4777,7 +4946,7 @@
       <w:tr>
         <w:tc>
           <w:tcPr>
-            <w:tcW w:w="2541" w:type="pct"/>
+            <w:tcW w:w="2540" w:type="pct"/>
             <w:gridSpan w:val="9"/>
             <w:tcBorders>
               <w:top w:val="single" w:sz="4" w:space="0" w:color="808080" w:themeColor="background1" w:themeShade="80"/>
@@ -4825,13 +4994,11 @@
               </w:rPr>
               <w:t>Заявка принята:</w:t>
             </w:r>
-            <w:bookmarkStart w:id="0" w:name="_GoBack"/>
-            <w:bookmarkEnd w:id="0"/>
-          </w:p>
-        </w:tc>
-        <w:tc>
-          <w:tcPr>
-            <w:tcW w:w="2459" w:type="pct"/>
+          </w:p>
+        </w:tc>
+        <w:tc>
+          <w:tcPr>
+            <w:tcW w:w="2460" w:type="pct"/>
             <w:gridSpan w:val="13"/>
             <w:tcBorders>
               <w:top w:val="single" w:sz="4" w:space="0" w:color="808080" w:themeColor="background1" w:themeShade="80"/>
@@ -4875,12 +5042,9 @@
         </w:tc>
       </w:tr>
       <w:tr>
-        <w:trPr>
-          <w:trHeight w:val="397"/>
-        </w:trPr>
-        <w:tc>
-          <w:tcPr>
-            <w:tcW w:w="2442" w:type="pct"/>
+        <w:tc>
+          <w:tcPr>
+            <w:tcW w:w="2441" w:type="pct"/>
             <w:gridSpan w:val="8"/>
             <w:tcBorders>
               <w:bottom w:val="single" w:sz="4" w:space="0" w:color="auto"/>
@@ -4893,7 +5057,6 @@
                 <w:rFonts w:ascii="Times New Roman" w:hAnsi="Times New Roman" w:cs="Times New Roman"/>
                 <w:sz w:val="18"/>
                 <w:szCs w:val="18"/>
-                <w:lang w:val="en-US"/>
               </w:rPr>
             </w:pPr>
             <w:proofErr w:type="gramStart"/>
@@ -4963,7 +5126,7 @@
         </w:tc>
         <w:tc>
           <w:tcPr>
-            <w:tcW w:w="2459" w:type="pct"/>
+            <w:tcW w:w="2460" w:type="pct"/>
             <w:gridSpan w:val="13"/>
             <w:vAlign w:val="bottom"/>
           </w:tcPr>
@@ -4982,7 +5145,7 @@
       <w:tr>
         <w:tc>
           <w:tcPr>
-            <w:tcW w:w="2442" w:type="pct"/>
+            <w:tcW w:w="2441" w:type="pct"/>
             <w:gridSpan w:val="8"/>
             <w:tcBorders>
               <w:top w:val="single" w:sz="4" w:space="0" w:color="auto"/>
@@ -5023,7 +5186,7 @@
         </w:tc>
         <w:tc>
           <w:tcPr>
-            <w:tcW w:w="2459" w:type="pct"/>
+            <w:tcW w:w="2460" w:type="pct"/>
             <w:gridSpan w:val="13"/>
           </w:tcPr>
           <w:p>
@@ -5039,9 +5202,6 @@
         </w:tc>
       </w:tr>
       <w:tr>
-        <w:trPr>
-          <w:trHeight w:val="397"/>
-        </w:trPr>
         <w:tc>
           <w:tcPr>
             <w:tcW w:w="1136" w:type="pct"/>
@@ -5079,12 +5239,21 @@
             <w:pPr>
               <w:rPr>
                 <w:rFonts w:ascii="Times New Roman" w:hAnsi="Times New Roman" w:cs="Times New Roman"/>
+                <w:sz w:val="20"/>
+                <w:szCs w:val="20"/>
+              </w:rPr>
+            </w:pPr>
+            <w:proofErr w:type="gramStart"/>
+            <w:r>
+              <w:rPr>
+                <w:rFonts w:ascii="Times New Roman" w:hAnsi="Times New Roman" w:cs="Times New Roman"/>
                 <w:sz w:val="16"/>
                 <w:szCs w:val="16"/>
                 <w:lang w:val="en-US"/>
               </w:rPr>
-            </w:pPr>
-            <w:proofErr w:type="gramStart"/>
+              <w:t xml:space="preserve">{{ </w:t>
+            </w:r>
+            <w:proofErr w:type="spellStart"/>
             <w:r>
               <w:rPr>
                 <w:rFonts w:ascii="Times New Roman" w:hAnsi="Times New Roman" w:cs="Times New Roman"/>
@@ -5092,9 +5261,9 @@
                 <w:szCs w:val="16"/>
                 <w:lang w:val="en-US"/>
               </w:rPr>
-              <w:t xml:space="preserve">{{ </w:t>
-            </w:r>
-            <w:proofErr w:type="spellStart"/>
+              <w:t>register</w:t>
+            </w:r>
+            <w:proofErr w:type="gramEnd"/>
             <w:r>
               <w:rPr>
                 <w:rFonts w:ascii="Times New Roman" w:hAnsi="Times New Roman" w:cs="Times New Roman"/>
@@ -5102,9 +5271,9 @@
                 <w:szCs w:val="16"/>
                 <w:lang w:val="en-US"/>
               </w:rPr>
-              <w:t>register</w:t>
-            </w:r>
-            <w:proofErr w:type="gramEnd"/>
+              <w:t>_signer_proxy</w:t>
+            </w:r>
+            <w:proofErr w:type="spellEnd"/>
             <w:r>
               <w:rPr>
                 <w:rFonts w:ascii="Times New Roman" w:hAnsi="Times New Roman" w:cs="Times New Roman"/>
@@ -5112,23 +5281,13 @@
                 <w:szCs w:val="16"/>
                 <w:lang w:val="en-US"/>
               </w:rPr>
-              <w:t>_signer_proxy</w:t>
-            </w:r>
-            <w:proofErr w:type="spellEnd"/>
-            <w:r>
-              <w:rPr>
-                <w:rFonts w:ascii="Times New Roman" w:hAnsi="Times New Roman" w:cs="Times New Roman"/>
-                <w:sz w:val="16"/>
-                <w:szCs w:val="16"/>
-                <w:lang w:val="en-US"/>
-              </w:rPr>
               <w:t xml:space="preserve"> }}</w:t>
             </w:r>
           </w:p>
         </w:tc>
         <w:tc>
           <w:tcPr>
-            <w:tcW w:w="2459" w:type="pct"/>
+            <w:tcW w:w="2460" w:type="pct"/>
             <w:gridSpan w:val="13"/>
             <w:vAlign w:val="bottom"/>
           </w:tcPr>
@@ -5181,20 +5340,10 @@
               </w:rPr>
             </w:pPr>
           </w:p>
-          <w:p>
-            <w:pPr>
-              <w:rPr>
-                <w:rFonts w:ascii="Times New Roman" w:hAnsi="Times New Roman" w:cs="Times New Roman"/>
-                <w:sz w:val="12"/>
-                <w:szCs w:val="20"/>
-                <w:lang w:val="en-US"/>
-              </w:rPr>
-            </w:pPr>
-          </w:p>
-        </w:tc>
-        <w:tc>
-          <w:tcPr>
-            <w:tcW w:w="2459" w:type="pct"/>
+        </w:tc>
+        <w:tc>
+          <w:tcPr>
+            <w:tcW w:w="2460" w:type="pct"/>
             <w:gridSpan w:val="13"/>
           </w:tcPr>
           <w:p>
@@ -5355,7 +5504,7 @@
         </w:tc>
         <w:tc>
           <w:tcPr>
-            <w:tcW w:w="1318" w:type="pct"/>
+            <w:tcW w:w="1319" w:type="pct"/>
             <w:gridSpan w:val="6"/>
             <w:tcBorders>
               <w:bottom w:val="single" w:sz="4" w:space="0" w:color="auto"/>
@@ -5548,7 +5697,7 @@
         </w:tc>
         <w:tc>
           <w:tcPr>
-            <w:tcW w:w="1318" w:type="pct"/>
+            <w:tcW w:w="1319" w:type="pct"/>
             <w:gridSpan w:val="6"/>
             <w:tcBorders>
               <w:top w:val="single" w:sz="4" w:space="0" w:color="auto"/>
@@ -5578,7 +5727,7 @@
       <w:tr>
         <w:tc>
           <w:tcPr>
-            <w:tcW w:w="2541" w:type="pct"/>
+            <w:tcW w:w="2540" w:type="pct"/>
             <w:gridSpan w:val="9"/>
           </w:tcPr>
           <w:p>
@@ -5603,7 +5752,7 @@
         </w:tc>
         <w:tc>
           <w:tcPr>
-            <w:tcW w:w="2459" w:type="pct"/>
+            <w:tcW w:w="2460" w:type="pct"/>
             <w:gridSpan w:val="13"/>
           </w:tcPr>
           <w:p>
@@ -5642,7 +5791,7 @@
     <w:sectPr>
       <w:headerReference w:type="default" r:id="rId9"/>
       <w:pgSz w:w="11906" w:h="16838" w:code="9"/>
-      <w:pgMar w:top="1134" w:right="567" w:bottom="567" w:left="1134" w:header="397" w:footer="227" w:gutter="0"/>
+      <w:pgMar w:top="1134" w:right="567" w:bottom="142" w:left="1134" w:header="397" w:footer="227" w:gutter="0"/>
       <w:cols w:space="708"/>
       <w:docGrid w:linePitch="360"/>
     </w:sectPr>
@@ -5651,7 +5800,7 @@
 </file>
 
 <file path=word/endnotes.xml><?xml version="1.0" encoding="utf-8"?>
-<w:endnotes xmlns:wpc="http://schemas.microsoft.com/office/word/2010/wordprocessingCanvas" xmlns:cx="http://schemas.microsoft.com/office/drawing/2014/chartex" xmlns:cx1="http://schemas.microsoft.com/office/drawing/2015/9/8/chartex" xmlns:cx2="http://schemas.microsoft.com/office/drawing/2015/10/21/chartex" xmlns:cx3="http://schemas.microsoft.com/office/drawing/2016/5/9/chartex" xmlns:cx4="http://schemas.microsoft.com/office/drawing/2016/5/10/chartex" xmlns:cx5="http://schemas.microsoft.com/office/drawing/2016/5/11/chartex" xmlns:cx6="http://schemas.microsoft.com/office/drawing/2016/5/12/chartex" xmlns:cx7="http://schemas.microsoft.com/office/drawing/2016/5/13/chartex" xmlns:cx8="http://schemas.microsoft.com/office/drawing/2016/5/14/chartex" xmlns:mc="http://schemas.openxmlformats.org/markup-compatibility/2006" xmlns:aink="http://schemas.microsoft.com/office/drawing/2016/ink" xmlns:am3d="http://schemas.microsoft.com/office/drawing/2017/model3d" xmlns:o="urn:schemas-microsoft-com:office:office" xmlns:r="http://schemas.openxmlformats.org/officeDocument/2006/relationships" xmlns:m="http://schemas.openxmlformats.org/officeDocument/2006/math" xmlns:v="urn:schemas-microsoft-com:vml" xmlns:wp14="http://schemas.microsoft.com/office/word/2010/wordprocessingDrawing" xmlns:wp="http://schemas.openxmlformats.org/drawingml/2006/wordprocessingDrawing" xmlns:w10="urn:schemas-microsoft-com:office:word" xmlns:w="http://schemas.openxmlformats.org/wordprocessingml/2006/main" xmlns:w14="http://schemas.microsoft.com/office/word/2010/wordml" xmlns:w15="http://schemas.microsoft.com/office/word/2012/wordml" xmlns:w16cid="http://schemas.microsoft.com/office/word/2016/wordml/cid" xmlns:w16se="http://schemas.microsoft.com/office/word/2015/wordml/symex" xmlns:wpg="http://schemas.microsoft.com/office/word/2010/wordprocessingGroup" xmlns:wpi="http://schemas.microsoft.com/office/word/2010/wordprocessingInk" xmlns:wne="http://schemas.microsoft.com/office/word/2006/wordml" xmlns:wps="http://schemas.microsoft.com/office/word/2010/wordprocessingShape" mc:Ignorable="w14 w15 w16se w16cid wp14">
+<w:endnotes xmlns:wpc="http://schemas.microsoft.com/office/word/2010/wordprocessingCanvas" xmlns:cx="http://schemas.microsoft.com/office/drawing/2014/chartex" xmlns:cx1="http://schemas.microsoft.com/office/drawing/2015/9/8/chartex" xmlns:cx2="http://schemas.microsoft.com/office/drawing/2015/10/21/chartex" xmlns:cx3="http://schemas.microsoft.com/office/drawing/2016/5/9/chartex" xmlns:cx4="http://schemas.microsoft.com/office/drawing/2016/5/10/chartex" xmlns:cx5="http://schemas.microsoft.com/office/drawing/2016/5/11/chartex" xmlns:cx6="http://schemas.microsoft.com/office/drawing/2016/5/12/chartex" xmlns:cx7="http://schemas.microsoft.com/office/drawing/2016/5/13/chartex" xmlns:cx8="http://schemas.microsoft.com/office/drawing/2016/5/14/chartex" xmlns:mc="http://schemas.openxmlformats.org/markup-compatibility/2006" xmlns:aink="http://schemas.microsoft.com/office/drawing/2016/ink" xmlns:am3d="http://schemas.microsoft.com/office/drawing/2017/model3d" xmlns:o="urn:schemas-microsoft-com:office:office" xmlns:oel="http://schemas.microsoft.com/office/2019/extlst" xmlns:r="http://schemas.openxmlformats.org/officeDocument/2006/relationships" xmlns:m="http://schemas.openxmlformats.org/officeDocument/2006/math" xmlns:v="urn:schemas-microsoft-com:vml" xmlns:wp14="http://schemas.microsoft.com/office/word/2010/wordprocessingDrawing" xmlns:wp="http://schemas.openxmlformats.org/drawingml/2006/wordprocessingDrawing" xmlns:w10="urn:schemas-microsoft-com:office:word" xmlns:w="http://schemas.openxmlformats.org/wordprocessingml/2006/main" xmlns:w14="http://schemas.microsoft.com/office/word/2010/wordml" xmlns:w15="http://schemas.microsoft.com/office/word/2012/wordml" xmlns:w16cex="http://schemas.microsoft.com/office/word/2018/wordml/cex" xmlns:w16cid="http://schemas.microsoft.com/office/word/2016/wordml/cid" xmlns:w16="http://schemas.microsoft.com/office/word/2018/wordml" xmlns:w16du="http://schemas.microsoft.com/office/word/2023/wordml/word16du" xmlns:w16sdtdh="http://schemas.microsoft.com/office/word/2020/wordml/sdtdatahash" xmlns:w16sdtfl="http://schemas.microsoft.com/office/word/2024/wordml/sdtformatlock" xmlns:w16se="http://schemas.microsoft.com/office/word/2015/wordml/symex" xmlns:wpg="http://schemas.microsoft.com/office/word/2010/wordprocessingGroup" xmlns:wpi="http://schemas.microsoft.com/office/word/2010/wordprocessingInk" xmlns:wne="http://schemas.microsoft.com/office/word/2006/wordml" xmlns:wps="http://schemas.microsoft.com/office/word/2010/wordprocessingShape" mc:Ignorable="w14 w15 w16se w16cid w16 w16cex w16sdtdh w16sdtfl w16du wp14">
   <w:endnote w:type="separator" w:id="-1">
     <w:p>
       <w:pPr>
@@ -5676,7 +5825,7 @@
 </file>
 
 <file path=word/footnotes.xml><?xml version="1.0" encoding="utf-8"?>
-<w:footnotes xmlns:wpc="http://schemas.microsoft.com/office/word/2010/wordprocessingCanvas" xmlns:cx="http://schemas.microsoft.com/office/drawing/2014/chartex" xmlns:cx1="http://schemas.microsoft.com/office/drawing/2015/9/8/chartex" xmlns:cx2="http://schemas.microsoft.com/office/drawing/2015/10/21/chartex" xmlns:cx3="http://schemas.microsoft.com/office/drawing/2016/5/9/chartex" xmlns:cx4="http://schemas.microsoft.com/office/drawing/2016/5/10/chartex" xmlns:cx5="http://schemas.microsoft.com/office/drawing/2016/5/11/chartex" xmlns:cx6="http://schemas.microsoft.com/office/drawing/2016/5/12/chartex" xmlns:cx7="http://schemas.microsoft.com/office/drawing/2016/5/13/chartex" xmlns:cx8="http://schemas.microsoft.com/office/drawing/2016/5/14/chartex" xmlns:mc="http://schemas.openxmlformats.org/markup-compatibility/2006" xmlns:aink="http://schemas.microsoft.com/office/drawing/2016/ink" xmlns:am3d="http://schemas.microsoft.com/office/drawing/2017/model3d" xmlns:o="urn:schemas-microsoft-com:office:office" xmlns:r="http://schemas.openxmlformats.org/officeDocument/2006/relationships" xmlns:m="http://schemas.openxmlformats.org/officeDocument/2006/math" xmlns:v="urn:schemas-microsoft-com:vml" xmlns:wp14="http://schemas.microsoft.com/office/word/2010/wordprocessingDrawing" xmlns:wp="http://schemas.openxmlformats.org/drawingml/2006/wordprocessingDrawing" xmlns:w10="urn:schemas-microsoft-com:office:word" xmlns:w="http://schemas.openxmlformats.org/wordprocessingml/2006/main" xmlns:w14="http://schemas.microsoft.com/office/word/2010/wordml" xmlns:w15="http://schemas.microsoft.com/office/word/2012/wordml" xmlns:w16cid="http://schemas.microsoft.com/office/word/2016/wordml/cid" xmlns:w16se="http://schemas.microsoft.com/office/word/2015/wordml/symex" xmlns:wpg="http://schemas.microsoft.com/office/word/2010/wordprocessingGroup" xmlns:wpi="http://schemas.microsoft.com/office/word/2010/wordprocessingInk" xmlns:wne="http://schemas.microsoft.com/office/word/2006/wordml" xmlns:wps="http://schemas.microsoft.com/office/word/2010/wordprocessingShape" mc:Ignorable="w14 w15 w16se w16cid wp14">
+<w:footnotes xmlns:wpc="http://schemas.microsoft.com/office/word/2010/wordprocessingCanvas" xmlns:cx="http://schemas.microsoft.com/office/drawing/2014/chartex" xmlns:cx1="http://schemas.microsoft.com/office/drawing/2015/9/8/chartex" xmlns:cx2="http://schemas.microsoft.com/office/drawing/2015/10/21/chartex" xmlns:cx3="http://schemas.microsoft.com/office/drawing/2016/5/9/chartex" xmlns:cx4="http://schemas.microsoft.com/office/drawing/2016/5/10/chartex" xmlns:cx5="http://schemas.microsoft.com/office/drawing/2016/5/11/chartex" xmlns:cx6="http://schemas.microsoft.com/office/drawing/2016/5/12/chartex" xmlns:cx7="http://schemas.microsoft.com/office/drawing/2016/5/13/chartex" xmlns:cx8="http://schemas.microsoft.com/office/drawing/2016/5/14/chartex" xmlns:mc="http://schemas.openxmlformats.org/markup-compatibility/2006" xmlns:aink="http://schemas.microsoft.com/office/drawing/2016/ink" xmlns:am3d="http://schemas.microsoft.com/office/drawing/2017/model3d" xmlns:o="urn:schemas-microsoft-com:office:office" xmlns:oel="http://schemas.microsoft.com/office/2019/extlst" xmlns:r="http://schemas.openxmlformats.org/officeDocument/2006/relationships" xmlns:m="http://schemas.openxmlformats.org/officeDocument/2006/math" xmlns:v="urn:schemas-microsoft-com:vml" xmlns:wp14="http://schemas.microsoft.com/office/word/2010/wordprocessingDrawing" xmlns:wp="http://schemas.openxmlformats.org/drawingml/2006/wordprocessingDrawing" xmlns:w10="urn:schemas-microsoft-com:office:word" xmlns:w="http://schemas.openxmlformats.org/wordprocessingml/2006/main" xmlns:w14="http://schemas.microsoft.com/office/word/2010/wordml" xmlns:w15="http://schemas.microsoft.com/office/word/2012/wordml" xmlns:w16cex="http://schemas.microsoft.com/office/word/2018/wordml/cex" xmlns:w16cid="http://schemas.microsoft.com/office/word/2016/wordml/cid" xmlns:w16="http://schemas.microsoft.com/office/word/2018/wordml" xmlns:w16du="http://schemas.microsoft.com/office/word/2023/wordml/word16du" xmlns:w16sdtdh="http://schemas.microsoft.com/office/word/2020/wordml/sdtdatahash" xmlns:w16sdtfl="http://schemas.microsoft.com/office/word/2024/wordml/sdtformatlock" xmlns:w16se="http://schemas.microsoft.com/office/word/2015/wordml/symex" xmlns:wpg="http://schemas.microsoft.com/office/word/2010/wordprocessingGroup" xmlns:wpi="http://schemas.microsoft.com/office/word/2010/wordprocessingInk" xmlns:wne="http://schemas.microsoft.com/office/word/2006/wordml" xmlns:wps="http://schemas.microsoft.com/office/word/2010/wordprocessingShape" mc:Ignorable="w14 w15 w16se w16cid w16 w16cex w16sdtdh w16sdtfl w16du wp14">
   <w:footnote w:type="separator" w:id="-1">
     <w:p>
       <w:pPr>
@@ -5901,7 +6050,7 @@
 </file>
 
 <file path=word/header1.xml><?xml version="1.0" encoding="utf-8"?>
-<w:hdr xmlns:wpc="http://schemas.microsoft.com/office/word/2010/wordprocessingCanvas" xmlns:cx="http://schemas.microsoft.com/office/drawing/2014/chartex" xmlns:cx1="http://schemas.microsoft.com/office/drawing/2015/9/8/chartex" xmlns:cx2="http://schemas.microsoft.com/office/drawing/2015/10/21/chartex" xmlns:cx3="http://schemas.microsoft.com/office/drawing/2016/5/9/chartex" xmlns:cx4="http://schemas.microsoft.com/office/drawing/2016/5/10/chartex" xmlns:cx5="http://schemas.microsoft.com/office/drawing/2016/5/11/chartex" xmlns:cx6="http://schemas.microsoft.com/office/drawing/2016/5/12/chartex" xmlns:cx7="http://schemas.microsoft.com/office/drawing/2016/5/13/chartex" xmlns:cx8="http://schemas.microsoft.com/office/drawing/2016/5/14/chartex" xmlns:mc="http://schemas.openxmlformats.org/markup-compatibility/2006" xmlns:aink="http://schemas.microsoft.com/office/drawing/2016/ink" xmlns:am3d="http://schemas.microsoft.com/office/drawing/2017/model3d" xmlns:o="urn:schemas-microsoft-com:office:office" xmlns:r="http://schemas.openxmlformats.org/officeDocument/2006/relationships" xmlns:m="http://schemas.openxmlformats.org/officeDocument/2006/math" xmlns:v="urn:schemas-microsoft-com:vml" xmlns:wp14="http://schemas.microsoft.com/office/word/2010/wordprocessingDrawing" xmlns:wp="http://schemas.openxmlformats.org/drawingml/2006/wordprocessingDrawing" xmlns:w10="urn:schemas-microsoft-com:office:word" xmlns:w="http://schemas.openxmlformats.org/wordprocessingml/2006/main" xmlns:w14="http://schemas.microsoft.com/office/word/2010/wordml" xmlns:w15="http://schemas.microsoft.com/office/word/2012/wordml" xmlns:w16cid="http://schemas.microsoft.com/office/word/2016/wordml/cid" xmlns:w16se="http://schemas.microsoft.com/office/word/2015/wordml/symex" xmlns:wpg="http://schemas.microsoft.com/office/word/2010/wordprocessingGroup" xmlns:wpi="http://schemas.microsoft.com/office/word/2010/wordprocessingInk" xmlns:wne="http://schemas.microsoft.com/office/word/2006/wordml" xmlns:wps="http://schemas.microsoft.com/office/word/2010/wordprocessingShape" mc:Ignorable="w14 w15 w16se w16cid wp14">
+<w:hdr xmlns:wpc="http://schemas.microsoft.com/office/word/2010/wordprocessingCanvas" xmlns:cx="http://schemas.microsoft.com/office/drawing/2014/chartex" xmlns:cx1="http://schemas.microsoft.com/office/drawing/2015/9/8/chartex" xmlns:cx2="http://schemas.microsoft.com/office/drawing/2015/10/21/chartex" xmlns:cx3="http://schemas.microsoft.com/office/drawing/2016/5/9/chartex" xmlns:cx4="http://schemas.microsoft.com/office/drawing/2016/5/10/chartex" xmlns:cx5="http://schemas.microsoft.com/office/drawing/2016/5/11/chartex" xmlns:cx6="http://schemas.microsoft.com/office/drawing/2016/5/12/chartex" xmlns:cx7="http://schemas.microsoft.com/office/drawing/2016/5/13/chartex" xmlns:cx8="http://schemas.microsoft.com/office/drawing/2016/5/14/chartex" xmlns:mc="http://schemas.openxmlformats.org/markup-compatibility/2006" xmlns:aink="http://schemas.microsoft.com/office/drawing/2016/ink" xmlns:am3d="http://schemas.microsoft.com/office/drawing/2017/model3d" xmlns:o="urn:schemas-microsoft-com:office:office" xmlns:oel="http://schemas.microsoft.com/office/2019/extlst" xmlns:r="http://schemas.openxmlformats.org/officeDocument/2006/relationships" xmlns:m="http://schemas.openxmlformats.org/officeDocument/2006/math" xmlns:v="urn:schemas-microsoft-com:vml" xmlns:wp14="http://schemas.microsoft.com/office/word/2010/wordprocessingDrawing" xmlns:wp="http://schemas.openxmlformats.org/drawingml/2006/wordprocessingDrawing" xmlns:w10="urn:schemas-microsoft-com:office:word" xmlns:w="http://schemas.openxmlformats.org/wordprocessingml/2006/main" xmlns:w14="http://schemas.microsoft.com/office/word/2010/wordml" xmlns:w15="http://schemas.microsoft.com/office/word/2012/wordml" xmlns:w16cex="http://schemas.microsoft.com/office/word/2018/wordml/cex" xmlns:w16cid="http://schemas.microsoft.com/office/word/2016/wordml/cid" xmlns:w16="http://schemas.microsoft.com/office/word/2018/wordml" xmlns:w16du="http://schemas.microsoft.com/office/word/2023/wordml/word16du" xmlns:w16sdtdh="http://schemas.microsoft.com/office/word/2020/wordml/sdtdatahash" xmlns:w16sdtfl="http://schemas.microsoft.com/office/word/2024/wordml/sdtformatlock" xmlns:w16se="http://schemas.microsoft.com/office/word/2015/wordml/symex" xmlns:wpg="http://schemas.microsoft.com/office/word/2010/wordprocessingGroup" xmlns:wpi="http://schemas.microsoft.com/office/word/2010/wordprocessingInk" xmlns:wne="http://schemas.microsoft.com/office/word/2006/wordml" xmlns:wps="http://schemas.microsoft.com/office/word/2010/wordprocessingShape" mc:Ignorable="w14 w15 w16se w16cid w16 w16cex w16sdtdh w16sdtfl w16du wp14">
   <w:tbl>
     <w:tblPr>
       <w:tblStyle w:val="a9"/>
@@ -5951,7 +6100,7 @@
               <wp:inline distT="0" distB="0" distL="0" distR="0" wp14:anchorId="090225F7" wp14:editId="2B98938D">
                 <wp:extent cx="3152775" cy="358140"/>
                 <wp:effectExtent l="0" t="0" r="9525" b="3810"/>
-                <wp:docPr id="1" name="Рисунок 1" descr="RS-Main_Corp_Block-Black-RUS"/>
+                <wp:docPr id="12" name="Рисунок 12" descr="RS-Main_Corp_Block-Black-RUS"/>
                 <wp:cNvGraphicFramePr>
                   <a:graphicFrameLocks xmlns:a="http://schemas.openxmlformats.org/drawingml/2006/main" noChangeAspect="1"/>
                 </wp:cNvGraphicFramePr>
@@ -6053,9 +6202,16 @@
               <w:rFonts w:ascii="Times New Roman" w:hAnsi="Times New Roman" w:cs="Times New Roman"/>
               <w:sz w:val="18"/>
               <w:szCs w:val="18"/>
-              <w:lang w:val="en-US"/>
             </w:rPr>
-            <w:t>11</w:t>
+            <w:t>0</w:t>
+          </w:r>
+          <w:r>
+            <w:rPr>
+              <w:rFonts w:ascii="Times New Roman" w:hAnsi="Times New Roman" w:cs="Times New Roman"/>
+              <w:sz w:val="18"/>
+              <w:szCs w:val="18"/>
+            </w:rPr>
+            <w:t>9</w:t>
           </w:r>
           <w:r>
             <w:rPr>
@@ -6072,7 +6228,16 @@
               <w:szCs w:val="18"/>
               <w:lang w:val="en-US"/>
             </w:rPr>
-            <w:t>23</w:t>
+            <w:t>2</w:t>
+          </w:r>
+          <w:r>
+            <w:rPr>
+              <w:rFonts w:ascii="Times New Roman" w:hAnsi="Times New Roman" w:cs="Times New Roman"/>
+              <w:sz w:val="18"/>
+              <w:szCs w:val="18"/>
+              <w:lang w:val="en-US"/>
+            </w:rPr>
+            <w:t>5</w:t>
           </w:r>
           <w:r>
             <w:rPr>
@@ -6132,7 +6297,7 @@
 </file>
 
 <file path=word/numbering.xml><?xml version="1.0" encoding="utf-8"?>
-<w:numbering xmlns:wpc="http://schemas.microsoft.com/office/word/2010/wordprocessingCanvas" xmlns:cx="http://schemas.microsoft.com/office/drawing/2014/chartex" xmlns:cx1="http://schemas.microsoft.com/office/drawing/2015/9/8/chartex" xmlns:cx2="http://schemas.microsoft.com/office/drawing/2015/10/21/chartex" xmlns:cx3="http://schemas.microsoft.com/office/drawing/2016/5/9/chartex" xmlns:cx4="http://schemas.microsoft.com/office/drawing/2016/5/10/chartex" xmlns:cx5="http://schemas.microsoft.com/office/drawing/2016/5/11/chartex" xmlns:cx6="http://schemas.microsoft.com/office/drawing/2016/5/12/chartex" xmlns:cx7="http://schemas.microsoft.com/office/drawing/2016/5/13/chartex" xmlns:cx8="http://schemas.microsoft.com/office/drawing/2016/5/14/chartex" xmlns:mc="http://schemas.openxmlformats.org/markup-compatibility/2006" xmlns:aink="http://schemas.microsoft.com/office/drawing/2016/ink" xmlns:am3d="http://schemas.microsoft.com/office/drawing/2017/model3d" xmlns:o="urn:schemas-microsoft-com:office:office" xmlns:r="http://schemas.openxmlformats.org/officeDocument/2006/relationships" xmlns:m="http://schemas.openxmlformats.org/officeDocument/2006/math" xmlns:v="urn:schemas-microsoft-com:vml" xmlns:wp14="http://schemas.microsoft.com/office/word/2010/wordprocessingDrawing" xmlns:wp="http://schemas.openxmlformats.org/drawingml/2006/wordprocessingDrawing" xmlns:w10="urn:schemas-microsoft-com:office:word" xmlns:w="http://schemas.openxmlformats.org/wordprocessingml/2006/main" xmlns:w14="http://schemas.microsoft.com/office/word/2010/wordml" xmlns:w15="http://schemas.microsoft.com/office/word/2012/wordml" xmlns:w16cid="http://schemas.microsoft.com/office/word/2016/wordml/cid" xmlns:w16se="http://schemas.microsoft.com/office/word/2015/wordml/symex" xmlns:wpg="http://schemas.microsoft.com/office/word/2010/wordprocessingGroup" xmlns:wpi="http://schemas.microsoft.com/office/word/2010/wordprocessingInk" xmlns:wne="http://schemas.microsoft.com/office/word/2006/wordml" xmlns:wps="http://schemas.microsoft.com/office/word/2010/wordprocessingShape" mc:Ignorable="w14 w15 w16se w16cid wp14">
+<w:numbering xmlns:wpc="http://schemas.microsoft.com/office/word/2010/wordprocessingCanvas" xmlns:cx="http://schemas.microsoft.com/office/drawing/2014/chartex" xmlns:cx1="http://schemas.microsoft.com/office/drawing/2015/9/8/chartex" xmlns:cx2="http://schemas.microsoft.com/office/drawing/2015/10/21/chartex" xmlns:cx3="http://schemas.microsoft.com/office/drawing/2016/5/9/chartex" xmlns:cx4="http://schemas.microsoft.com/office/drawing/2016/5/10/chartex" xmlns:cx5="http://schemas.microsoft.com/office/drawing/2016/5/11/chartex" xmlns:cx6="http://schemas.microsoft.com/office/drawing/2016/5/12/chartex" xmlns:cx7="http://schemas.microsoft.com/office/drawing/2016/5/13/chartex" xmlns:cx8="http://schemas.microsoft.com/office/drawing/2016/5/14/chartex" xmlns:mc="http://schemas.openxmlformats.org/markup-compatibility/2006" xmlns:aink="http://schemas.microsoft.com/office/drawing/2016/ink" xmlns:am3d="http://schemas.microsoft.com/office/drawing/2017/model3d" xmlns:o="urn:schemas-microsoft-com:office:office" xmlns:oel="http://schemas.microsoft.com/office/2019/extlst" xmlns:r="http://schemas.openxmlformats.org/officeDocument/2006/relationships" xmlns:m="http://schemas.openxmlformats.org/officeDocument/2006/math" xmlns:v="urn:schemas-microsoft-com:vml" xmlns:wp14="http://schemas.microsoft.com/office/word/2010/wordprocessingDrawing" xmlns:wp="http://schemas.openxmlformats.org/drawingml/2006/wordprocessingDrawing" xmlns:w10="urn:schemas-microsoft-com:office:word" xmlns:w="http://schemas.openxmlformats.org/wordprocessingml/2006/main" xmlns:w14="http://schemas.microsoft.com/office/word/2010/wordml" xmlns:w15="http://schemas.microsoft.com/office/word/2012/wordml" xmlns:w16cex="http://schemas.microsoft.com/office/word/2018/wordml/cex" xmlns:w16cid="http://schemas.microsoft.com/office/word/2016/wordml/cid" xmlns:w16="http://schemas.microsoft.com/office/word/2018/wordml" xmlns:w16du="http://schemas.microsoft.com/office/word/2023/wordml/word16du" xmlns:w16sdtdh="http://schemas.microsoft.com/office/word/2020/wordml/sdtdatahash" xmlns:w16sdtfl="http://schemas.microsoft.com/office/word/2024/wordml/sdtformatlock" xmlns:w16se="http://schemas.microsoft.com/office/word/2015/wordml/symex" xmlns:wpg="http://schemas.microsoft.com/office/word/2010/wordprocessingGroup" xmlns:wpi="http://schemas.microsoft.com/office/word/2010/wordprocessingInk" xmlns:wne="http://schemas.microsoft.com/office/word/2006/wordml" xmlns:wps="http://schemas.microsoft.com/office/word/2010/wordprocessingShape" mc:Ignorable="w14 w15 w16se w16cid w16 w16cex w16sdtdh w16sdtfl w16du wp14">
   <w:abstractNum w:abstractNumId="0" w15:restartNumberingAfterBreak="0">
     <w:nsid w:val="0728419E"/>
     <w:multiLevelType w:val="multilevel"/>
@@ -7614,62 +7779,62 @@
       </w:pPr>
     </w:lvl>
   </w:abstractNum>
-  <w:num w:numId="1">
+  <w:num w:numId="1" w16cid:durableId="568152515">
     <w:abstractNumId w:val="1"/>
   </w:num>
-  <w:num w:numId="2">
+  <w:num w:numId="2" w16cid:durableId="282004365">
     <w:abstractNumId w:val="1"/>
   </w:num>
-  <w:num w:numId="3">
+  <w:num w:numId="3" w16cid:durableId="1511482107">
     <w:abstractNumId w:val="1"/>
   </w:num>
-  <w:num w:numId="4">
+  <w:num w:numId="4" w16cid:durableId="1943297099">
     <w:abstractNumId w:val="0"/>
   </w:num>
-  <w:num w:numId="5">
+  <w:num w:numId="5" w16cid:durableId="864824987">
     <w:abstractNumId w:val="11"/>
   </w:num>
-  <w:num w:numId="6">
+  <w:num w:numId="6" w16cid:durableId="790438760">
     <w:abstractNumId w:val="2"/>
   </w:num>
-  <w:num w:numId="7">
+  <w:num w:numId="7" w16cid:durableId="693533739">
     <w:abstractNumId w:val="10"/>
   </w:num>
-  <w:num w:numId="8">
+  <w:num w:numId="8" w16cid:durableId="550120459">
     <w:abstractNumId w:val="3"/>
   </w:num>
-  <w:num w:numId="9">
+  <w:num w:numId="9" w16cid:durableId="1200630152">
     <w:abstractNumId w:val="13"/>
   </w:num>
-  <w:num w:numId="10">
+  <w:num w:numId="10" w16cid:durableId="127551298">
     <w:abstractNumId w:val="8"/>
   </w:num>
-  <w:num w:numId="11">
+  <w:num w:numId="11" w16cid:durableId="1731152342">
     <w:abstractNumId w:val="5"/>
   </w:num>
-  <w:num w:numId="12">
+  <w:num w:numId="12" w16cid:durableId="900942624">
     <w:abstractNumId w:val="9"/>
   </w:num>
-  <w:num w:numId="13">
+  <w:num w:numId="13" w16cid:durableId="656879078">
     <w:abstractNumId w:val="6"/>
   </w:num>
-  <w:num w:numId="14">
+  <w:num w:numId="14" w16cid:durableId="193419567">
     <w:abstractNumId w:val="4"/>
   </w:num>
-  <w:num w:numId="15">
+  <w:num w:numId="15" w16cid:durableId="1499879987">
     <w:abstractNumId w:val="12"/>
   </w:num>
-  <w:num w:numId="16">
+  <w:num w:numId="16" w16cid:durableId="1581866373">
     <w:abstractNumId w:val="7"/>
   </w:num>
-  <w:num w:numId="17">
+  <w:num w:numId="17" w16cid:durableId="1950432251">
     <w:abstractNumId w:val="14"/>
   </w:num>
 </w:numbering>
 </file>
 
 <file path=word/styles.xml><?xml version="1.0" encoding="utf-8"?>
-<w:styles xmlns:mc="http://schemas.openxmlformats.org/markup-compatibility/2006" xmlns:r="http://schemas.openxmlformats.org/officeDocument/2006/relationships" xmlns:w="http://schemas.openxmlformats.org/wordprocessingml/2006/main" xmlns:w14="http://schemas.microsoft.com/office/word/2010/wordml" xmlns:w15="http://schemas.microsoft.com/office/word/2012/wordml" xmlns:w16cid="http://schemas.microsoft.com/office/word/2016/wordml/cid" xmlns:w16se="http://schemas.microsoft.com/office/word/2015/wordml/symex" mc:Ignorable="w14 w15 w16se w16cid">
+<w:styles xmlns:mc="http://schemas.openxmlformats.org/markup-compatibility/2006" xmlns:r="http://schemas.openxmlformats.org/officeDocument/2006/relationships" xmlns:w="http://schemas.openxmlformats.org/wordprocessingml/2006/main" xmlns:w14="http://schemas.microsoft.com/office/word/2010/wordml" xmlns:w15="http://schemas.microsoft.com/office/word/2012/wordml" xmlns:w16cex="http://schemas.microsoft.com/office/word/2018/wordml/cex" xmlns:w16cid="http://schemas.microsoft.com/office/word/2016/wordml/cid" xmlns:w16="http://schemas.microsoft.com/office/word/2018/wordml" xmlns:w16du="http://schemas.microsoft.com/office/word/2023/wordml/word16du" xmlns:w16sdtdh="http://schemas.microsoft.com/office/word/2020/wordml/sdtdatahash" xmlns:w16sdtfl="http://schemas.microsoft.com/office/word/2024/wordml/sdtformatlock" xmlns:w16se="http://schemas.microsoft.com/office/word/2015/wordml/symex" mc:Ignorable="w14 w15 w16se w16cid w16 w16cex w16sdtdh w16sdtfl w16du">
   <w:docDefaults>
     <w:rPrDefault>
       <w:rPr>
@@ -7685,7 +7850,7 @@
       </w:pPr>
     </w:pPrDefault>
   </w:docDefaults>
-  <w:latentStyles w:defLockedState="0" w:defUIPriority="99" w:defSemiHidden="0" w:defUnhideWhenUsed="0" w:defQFormat="0" w:count="375">
+  <w:latentStyles w:defLockedState="0" w:defUIPriority="99" w:defSemiHidden="0" w:defUnhideWhenUsed="0" w:defQFormat="0" w:count="376">
     <w:lsdException w:name="Normal" w:uiPriority="0" w:qFormat="1"/>
     <w:lsdException w:name="heading 1" w:uiPriority="9" w:qFormat="1"/>
     <w:lsdException w:name="heading 2" w:semiHidden="1" w:uiPriority="9" w:unhideWhenUsed="1" w:qFormat="1"/>
@@ -8061,6 +8226,7 @@
     <w:lsdException w:name="Smart Hyperlink" w:semiHidden="1" w:unhideWhenUsed="1"/>
     <w:lsdException w:name="Hashtag" w:semiHidden="1" w:unhideWhenUsed="1"/>
     <w:lsdException w:name="Unresolved Mention" w:semiHidden="1" w:unhideWhenUsed="1"/>
+    <w:lsdException w:name="Smart Link" w:semiHidden="1" w:unhideWhenUsed="1"/>
   </w:latentStyles>
   <w:style w:type="paragraph" w:default="1" w:styleId="a0">
     <w:name w:val="Normal"/>
@@ -8090,7 +8256,6 @@
   <w:style w:type="character" w:default="1" w:styleId="a1">
     <w:name w:val="Default Paragraph Font"/>
     <w:uiPriority w:val="1"/>
-    <w:semiHidden/>
     <w:unhideWhenUsed/>
   </w:style>
   <w:style w:type="table" w:default="1" w:styleId="a2">
@@ -8690,7 +8855,7 @@
 </file>
 
 <file path=customXml/itemProps1.xml><?xml version="1.0" encoding="utf-8"?>
-<ds:datastoreItem xmlns:ds="http://schemas.openxmlformats.org/officeDocument/2006/customXml" ds:itemID="{64BD0164-EE3B-4D2C-979E-874A0A3A114B}">
+<ds:datastoreItem xmlns:ds="http://schemas.openxmlformats.org/officeDocument/2006/customXml" ds:itemID="{4BFC8996-B915-45B5-9AD6-3B20319BFF52}">
   <ds:schemaRefs>
     <ds:schemaRef ds:uri="http://schemas.openxmlformats.org/officeDocument/2006/bibliography"/>
   </ds:schemaRefs>

</xml_diff>